<commit_message>
UC100 Prijava zaposlenika PU
Ažuriranje, izmjene i dopune vezane uz UC100 Prijava zaposlenika PU
</commit_message>
<xml_diff>
--- a/Projekt/PB_6 Specifikacija zahtjeva.docx
+++ b/Projekt/PB_6 Specifikacija zahtjeva.docx
@@ -19,6 +19,8 @@
           <w:lang w:val="hr-HR"/>
         </w:rPr>
       </w:pPr>
+      <w:bookmarkStart w:id="0" w:name="_GoBack"/>
+      <w:bookmarkEnd w:id="0"/>
     </w:p>
     <w:p>
       <w:pPr>
@@ -155,28 +157,15 @@
         </w:rPr>
         <w:t xml:space="preserve">Verzija </w:t>
       </w:r>
-      <w:del w:id="0" w:author="Lidija" w:date="2014-04-25T13:02:00Z">
-        <w:r>
-          <w:rPr>
-            <w:rFonts w:cstheme="minorHAnsi"/>
-            <w:sz w:val="36"/>
-            <w:szCs w:val="36"/>
-            <w:lang w:val="hr-HR"/>
-          </w:rPr>
-          <w:delText>1</w:delText>
-        </w:r>
-      </w:del>
-      <w:ins w:id="1" w:author="Lidija" w:date="2014-04-25T13:02:00Z">
-        <w:r>
-          <w:rPr>
-            <w:rFonts w:cstheme="minorHAnsi"/>
-            <w:sz w:val="36"/>
-            <w:szCs w:val="36"/>
-            <w:lang w:val="hr-HR"/>
-          </w:rPr>
-          <w:t>2</w:t>
-        </w:r>
-      </w:ins>
+      <w:r>
+        <w:rPr>
+          <w:rFonts w:cstheme="minorHAnsi"/>
+          <w:sz w:val="36"/>
+          <w:szCs w:val="36"/>
+          <w:lang w:val="hr-HR"/>
+        </w:rPr>
+        <w:t>2</w:t>
+      </w:r>
       <w:r>
         <w:rPr>
           <w:rFonts w:cstheme="minorHAnsi"/>
@@ -284,7 +273,7 @@
           <w:lang w:val="hr-HR"/>
         </w:rPr>
       </w:pPr>
-      <w:bookmarkStart w:id="2" w:name="_Toc156812160"/>
+      <w:bookmarkStart w:id="1" w:name="_Toc156812160"/>
       <w:r>
         <w:rPr>
           <w:rFonts w:eastAsia="Times New Roman" w:cstheme="minorHAnsi"/>
@@ -296,7 +285,7 @@
         <w:lastRenderedPageBreak/>
         <w:t>Povijest dokumenta</w:t>
       </w:r>
-      <w:bookmarkEnd w:id="2"/>
+      <w:bookmarkEnd w:id="1"/>
     </w:p>
     <w:p>
       <w:pPr>
@@ -814,58 +803,27 @@
                 <w:lang w:val="hr-HR" w:eastAsia="hr-HR"/>
               </w:rPr>
             </w:pPr>
-            <w:ins w:id="3" w:author="Lidija" w:date="2014-04-25T13:03:00Z">
-              <w:r>
-                <w:rPr>
-                  <w:rFonts w:eastAsia="Times New Roman" w:cstheme="minorHAnsi"/>
-                  <w:sz w:val="20"/>
-                  <w:szCs w:val="20"/>
-                  <w:lang w:val="hr-HR" w:eastAsia="hr-HR"/>
-                </w:rPr>
-                <w:t>3</w:t>
-              </w:r>
-            </w:ins>
-          </w:p>
-        </w:tc>
-        <w:tc>
-          <w:tcPr>
-            <w:tcW w:w="1123" w:type="dxa"/>
-          </w:tcPr>
-          <w:p>
-            <w:pPr>
-              <w:keepLines/>
-              <w:widowControl w:val="0"/>
-              <w:spacing w:after="120" w:line="240" w:lineRule="auto"/>
-              <w:jc w:val="center"/>
+            <w:r>
               <w:rPr>
                 <w:rFonts w:eastAsia="Times New Roman" w:cstheme="minorHAnsi"/>
                 <w:sz w:val="20"/>
                 <w:szCs w:val="20"/>
                 <w:lang w:val="hr-HR" w:eastAsia="hr-HR"/>
               </w:rPr>
-            </w:pPr>
-            <w:ins w:id="4" w:author="Lidija" w:date="2014-04-25T13:03:00Z">
-              <w:r>
-                <w:rPr>
-                  <w:rFonts w:eastAsia="Times New Roman" w:cstheme="minorHAnsi"/>
-                  <w:sz w:val="20"/>
-                  <w:szCs w:val="20"/>
-                  <w:lang w:val="hr-HR" w:eastAsia="hr-HR"/>
-                </w:rPr>
-                <w:t>1.2</w:t>
-              </w:r>
-            </w:ins>
-          </w:p>
-        </w:tc>
-        <w:tc>
-          <w:tcPr>
-            <w:tcW w:w="3119" w:type="dxa"/>
+              <w:t>3</w:t>
+            </w:r>
+          </w:p>
+        </w:tc>
+        <w:tc>
+          <w:tcPr>
+            <w:tcW w:w="1123" w:type="dxa"/>
           </w:tcPr>
           <w:p>
             <w:pPr>
               <w:keepLines/>
               <w:widowControl w:val="0"/>
               <w:spacing w:after="120" w:line="240" w:lineRule="auto"/>
+              <w:jc w:val="center"/>
               <w:rPr>
                 <w:rFonts w:eastAsia="Times New Roman" w:cstheme="minorHAnsi"/>
                 <w:sz w:val="20"/>
@@ -873,76 +831,97 @@
                 <w:lang w:val="hr-HR" w:eastAsia="hr-HR"/>
               </w:rPr>
             </w:pPr>
-            <w:ins w:id="5" w:author="Lidija" w:date="2014-04-25T13:03:00Z">
-              <w:r>
-                <w:rPr>
-                  <w:rFonts w:eastAsia="Times New Roman" w:cstheme="minorHAnsi"/>
-                  <w:sz w:val="20"/>
-                  <w:szCs w:val="20"/>
-                  <w:lang w:val="hr-HR" w:eastAsia="hr-HR"/>
-                </w:rPr>
-                <w:t>Izmjena zahtjeva</w:t>
-              </w:r>
-            </w:ins>
-          </w:p>
-        </w:tc>
-        <w:tc>
-          <w:tcPr>
-            <w:tcW w:w="1842" w:type="dxa"/>
-          </w:tcPr>
-          <w:p>
-            <w:pPr>
-              <w:keepLines/>
-              <w:widowControl w:val="0"/>
-              <w:spacing w:after="120" w:line="240" w:lineRule="auto"/>
-              <w:jc w:val="center"/>
+            <w:r>
               <w:rPr>
                 <w:rFonts w:eastAsia="Times New Roman" w:cstheme="minorHAnsi"/>
                 <w:sz w:val="20"/>
                 <w:szCs w:val="20"/>
                 <w:lang w:val="hr-HR" w:eastAsia="hr-HR"/>
               </w:rPr>
-            </w:pPr>
-            <w:ins w:id="6" w:author="Lidija" w:date="2014-04-25T13:03:00Z">
-              <w:r>
-                <w:rPr>
-                  <w:rFonts w:eastAsia="Times New Roman" w:cstheme="minorHAnsi"/>
-                  <w:sz w:val="20"/>
-                  <w:szCs w:val="20"/>
-                  <w:lang w:val="hr-HR" w:eastAsia="hr-HR"/>
-                </w:rPr>
-                <w:t>26.04.2014.</w:t>
-              </w:r>
-            </w:ins>
-          </w:p>
-        </w:tc>
-        <w:tc>
-          <w:tcPr>
-            <w:tcW w:w="2419" w:type="dxa"/>
+              <w:t>1.2</w:t>
+            </w:r>
+          </w:p>
+        </w:tc>
+        <w:tc>
+          <w:tcPr>
+            <w:tcW w:w="3119" w:type="dxa"/>
           </w:tcPr>
           <w:p>
             <w:pPr>
               <w:keepLines/>
               <w:widowControl w:val="0"/>
-              <w:spacing w:after="120" w:line="240" w:lineRule="atLeast"/>
+              <w:spacing w:after="120" w:line="240" w:lineRule="auto"/>
               <w:rPr>
                 <w:rFonts w:eastAsia="Times New Roman" w:cstheme="minorHAnsi"/>
                 <w:sz w:val="20"/>
                 <w:szCs w:val="20"/>
-                <w:lang w:val="hr-HR"/>
-              </w:rPr>
-            </w:pPr>
-            <w:ins w:id="7" w:author="Lidija" w:date="2014-04-25T13:03:00Z">
-              <w:r>
-                <w:rPr>
-                  <w:rFonts w:eastAsia="Times New Roman" w:cstheme="minorHAnsi"/>
-                  <w:sz w:val="20"/>
-                  <w:szCs w:val="20"/>
-                  <w:lang w:val="hr-HR"/>
-                </w:rPr>
-                <w:t>L.Lastavec</w:t>
-              </w:r>
-            </w:ins>
+                <w:lang w:val="hr-HR" w:eastAsia="hr-HR"/>
+              </w:rPr>
+            </w:pPr>
+            <w:r>
+              <w:rPr>
+                <w:rFonts w:eastAsia="Times New Roman" w:cstheme="minorHAnsi"/>
+                <w:sz w:val="20"/>
+                <w:szCs w:val="20"/>
+                <w:lang w:val="hr-HR" w:eastAsia="hr-HR"/>
+              </w:rPr>
+              <w:t>Izmjena zahtjeva</w:t>
+            </w:r>
+          </w:p>
+        </w:tc>
+        <w:tc>
+          <w:tcPr>
+            <w:tcW w:w="1842" w:type="dxa"/>
+          </w:tcPr>
+          <w:p>
+            <w:pPr>
+              <w:keepLines/>
+              <w:widowControl w:val="0"/>
+              <w:spacing w:after="120" w:line="240" w:lineRule="auto"/>
+              <w:jc w:val="center"/>
+              <w:rPr>
+                <w:rFonts w:eastAsia="Times New Roman" w:cstheme="minorHAnsi"/>
+                <w:sz w:val="20"/>
+                <w:szCs w:val="20"/>
+                <w:lang w:val="hr-HR" w:eastAsia="hr-HR"/>
+              </w:rPr>
+            </w:pPr>
+            <w:r>
+              <w:rPr>
+                <w:rFonts w:eastAsia="Times New Roman" w:cstheme="minorHAnsi"/>
+                <w:sz w:val="20"/>
+                <w:szCs w:val="20"/>
+                <w:lang w:val="hr-HR" w:eastAsia="hr-HR"/>
+              </w:rPr>
+              <w:t>26.04.2014.</w:t>
+            </w:r>
+          </w:p>
+        </w:tc>
+        <w:tc>
+          <w:tcPr>
+            <w:tcW w:w="2419" w:type="dxa"/>
+          </w:tcPr>
+          <w:p>
+            <w:pPr>
+              <w:keepLines/>
+              <w:widowControl w:val="0"/>
+              <w:spacing w:after="120" w:line="240" w:lineRule="atLeast"/>
+              <w:rPr>
+                <w:rFonts w:eastAsia="Times New Roman" w:cstheme="minorHAnsi"/>
+                <w:sz w:val="20"/>
+                <w:szCs w:val="20"/>
+                <w:lang w:val="hr-HR"/>
+              </w:rPr>
+            </w:pPr>
+            <w:r>
+              <w:rPr>
+                <w:rFonts w:eastAsia="Times New Roman" w:cstheme="minorHAnsi"/>
+                <w:sz w:val="20"/>
+                <w:szCs w:val="20"/>
+                <w:lang w:val="hr-HR"/>
+              </w:rPr>
+              <w:t>L.Lastavec</w:t>
+            </w:r>
           </w:p>
         </w:tc>
       </w:tr>
@@ -1673,7 +1652,7 @@
           <w:lang w:val="hr-HR"/>
         </w:rPr>
       </w:pPr>
-      <w:bookmarkStart w:id="8" w:name="_Toc156812161"/>
+      <w:bookmarkStart w:id="2" w:name="_Toc156812161"/>
       <w:r>
         <w:rPr>
           <w:rFonts w:eastAsia="Times New Roman" w:cstheme="minorHAnsi"/>
@@ -1684,7 +1663,7 @@
         </w:rPr>
         <w:t>Odobrenja</w:t>
       </w:r>
-      <w:bookmarkEnd w:id="8"/>
+      <w:bookmarkEnd w:id="2"/>
     </w:p>
     <w:p>
       <w:pPr>
@@ -2554,17 +2533,6 @@
                 <w:lang w:val="hr-HR" w:eastAsia="hr-HR"/>
               </w:rPr>
             </w:pPr>
-            <w:del w:id="9" w:author="Lidija" w:date="2014-04-25T13:04:00Z">
-              <w:r>
-                <w:rPr>
-                  <w:rFonts w:eastAsia="Times New Roman" w:cstheme="minorHAnsi"/>
-                  <w:sz w:val="20"/>
-                  <w:szCs w:val="20"/>
-                  <w:lang w:val="hr-HR" w:eastAsia="hr-HR"/>
-                </w:rPr>
-                <w:delText>Nikola Maras</w:delText>
-              </w:r>
-            </w:del>
           </w:p>
         </w:tc>
         <w:tc>
@@ -2584,35 +2552,6 @@
                 <w:lang w:val="hr-HR" w:eastAsia="hr-HR"/>
               </w:rPr>
             </w:pPr>
-            <w:del w:id="10" w:author="Lidija" w:date="2014-04-25T13:04:00Z">
-              <w:r>
-                <w:rPr>
-                  <w:rFonts w:eastAsia="Times New Roman" w:cstheme="minorHAnsi"/>
-                  <w:sz w:val="20"/>
-                  <w:szCs w:val="20"/>
-                  <w:lang w:val="hr-HR" w:eastAsia="hr-HR"/>
-                </w:rPr>
-                <w:delText xml:space="preserve">Voditelj </w:delText>
-              </w:r>
-              <w:r>
-                <w:rPr>
-                  <w:rFonts w:eastAsia="Times New Roman" w:cstheme="minorHAnsi"/>
-                  <w:sz w:val="20"/>
-                  <w:szCs w:val="20"/>
-                  <w:lang w:val="hr-HR" w:eastAsia="hr-HR"/>
-                </w:rPr>
-                <w:delText xml:space="preserve">aplikativnog </w:delText>
-              </w:r>
-              <w:r>
-                <w:rPr>
-                  <w:rFonts w:eastAsia="Times New Roman" w:cstheme="minorHAnsi"/>
-                  <w:sz w:val="20"/>
-                  <w:szCs w:val="20"/>
-                  <w:lang w:val="hr-HR" w:eastAsia="hr-HR"/>
-                </w:rPr>
-                <w:delText>razvoja</w:delText>
-              </w:r>
-            </w:del>
           </w:p>
         </w:tc>
       </w:tr>
@@ -4001,10 +3940,10 @@
           <w:lang w:val="hr-HR"/>
         </w:rPr>
       </w:pPr>
-      <w:bookmarkStart w:id="11" w:name="_Toc373312356"/>
-      <w:bookmarkStart w:id="12" w:name="_Toc383808188"/>
-      <w:bookmarkStart w:id="13" w:name="_Toc436203377"/>
-      <w:bookmarkStart w:id="14" w:name="_Toc452813577"/>
+      <w:bookmarkStart w:id="3" w:name="_Toc373312356"/>
+      <w:bookmarkStart w:id="4" w:name="_Toc383808188"/>
+      <w:bookmarkStart w:id="5" w:name="_Toc436203377"/>
+      <w:bookmarkStart w:id="6" w:name="_Toc452813577"/>
       <w:r>
         <w:rPr>
           <w:rFonts w:eastAsia="Times New Roman" w:cstheme="minorHAnsi"/>
@@ -4026,8 +3965,8 @@
         </w:rPr>
         <w:t>vod</w:t>
       </w:r>
-      <w:bookmarkEnd w:id="11"/>
-      <w:bookmarkEnd w:id="12"/>
+      <w:bookmarkEnd w:id="3"/>
+      <w:bookmarkEnd w:id="4"/>
     </w:p>
     <w:p>
       <w:pPr>
@@ -4042,8 +3981,8 @@
           <w:lang w:val="hr-HR"/>
         </w:rPr>
       </w:pPr>
-      <w:bookmarkStart w:id="15" w:name="_Toc383808189"/>
-      <w:bookmarkStart w:id="16" w:name="_Toc373312357"/>
+      <w:bookmarkStart w:id="7" w:name="_Toc383808189"/>
+      <w:bookmarkStart w:id="8" w:name="_Toc373312357"/>
       <w:r>
         <w:rPr>
           <w:rFonts w:eastAsia="Times New Roman" w:cstheme="minorHAnsi"/>
@@ -4053,7 +3992,7 @@
         </w:rPr>
         <w:t>Ulaskom  u Europsku Uniju  Republika Hrvatska je postala dio jedinstvenog tržišta EU, koje obilježava slobodno kretanje osoba, dobara, usluga i kapitala.  Slobodna razmjena dobara između hrvatskih gospodarstvenika i njihovih poslovnih partnera u drugim zemljama članica podrazumijeva i poštivanje jedinstvenog sustava PDV-a u razmjeni dobara i usluga između država članica.</w:t>
       </w:r>
-      <w:bookmarkEnd w:id="15"/>
+      <w:bookmarkEnd w:id="7"/>
     </w:p>
     <w:p>
       <w:pPr>
@@ -4068,7 +4007,7 @@
           <w:lang w:val="hr-HR"/>
         </w:rPr>
       </w:pPr>
-      <w:bookmarkStart w:id="17" w:name="_Toc383808190"/>
+      <w:bookmarkStart w:id="9" w:name="_Toc383808190"/>
       <w:r>
         <w:rPr>
           <w:rFonts w:eastAsia="Times New Roman" w:cstheme="minorHAnsi"/>
@@ -4078,7 +4017,7 @@
         </w:rPr>
         <w:t>Aplikacije e-Inspektor je praćenje, kontrola i uparivanje poreznih podataka koje su prijavili hrvatski gospodarstvenici.</w:t>
       </w:r>
-      <w:bookmarkEnd w:id="17"/>
+      <w:bookmarkEnd w:id="9"/>
     </w:p>
     <w:p>
       <w:pPr>
@@ -4114,8 +4053,8 @@
           <w:lang w:val="hr-HR"/>
         </w:rPr>
       </w:pPr>
-      <w:bookmarkStart w:id="18" w:name="_Toc383808191"/>
-      <w:bookmarkEnd w:id="16"/>
+      <w:bookmarkStart w:id="10" w:name="_Toc383808191"/>
+      <w:bookmarkEnd w:id="8"/>
       <w:r>
         <w:rPr>
           <w:rFonts w:eastAsia="Times New Roman" w:cstheme="minorHAnsi"/>
@@ -4126,7 +4065,7 @@
         </w:rPr>
         <w:t>Namjena dokumenta</w:t>
       </w:r>
-      <w:bookmarkEnd w:id="18"/>
+      <w:bookmarkEnd w:id="10"/>
     </w:p>
     <w:p>
       <w:pPr>
@@ -4140,9 +4079,9 @@
           <w:lang w:val="hr-HR"/>
         </w:rPr>
       </w:pPr>
-      <w:bookmarkStart w:id="19" w:name="_Toc164750377"/>
-      <w:bookmarkEnd w:id="13"/>
-      <w:bookmarkEnd w:id="14"/>
+      <w:bookmarkStart w:id="11" w:name="_Toc164750377"/>
+      <w:bookmarkEnd w:id="5"/>
+      <w:bookmarkEnd w:id="6"/>
       <w:r>
         <w:rPr>
           <w:rFonts w:eastAsia="Times New Roman" w:cstheme="minorHAnsi"/>
@@ -4237,7 +4176,7 @@
           <w:lang w:val="hr-HR"/>
         </w:rPr>
       </w:pPr>
-      <w:bookmarkStart w:id="20" w:name="_Toc383808192"/>
+      <w:bookmarkStart w:id="12" w:name="_Toc383808192"/>
       <w:r>
         <w:rPr>
           <w:rFonts w:eastAsia="Times New Roman" w:cstheme="minorHAnsi"/>
@@ -4248,7 +4187,7 @@
         </w:rPr>
         <w:t>Opseg projekta</w:t>
       </w:r>
-      <w:bookmarkEnd w:id="20"/>
+      <w:bookmarkEnd w:id="12"/>
     </w:p>
     <w:p>
       <w:pPr>
@@ -4332,9 +4271,9 @@
           <w:lang w:val="hr-HR"/>
         </w:rPr>
       </w:pPr>
-      <w:bookmarkStart w:id="21" w:name="_Toc373312358"/>
-      <w:bookmarkStart w:id="22" w:name="_Toc383808193"/>
-      <w:bookmarkEnd w:id="19"/>
+      <w:bookmarkStart w:id="13" w:name="_Toc373312358"/>
+      <w:bookmarkStart w:id="14" w:name="_Toc383808193"/>
+      <w:bookmarkEnd w:id="11"/>
       <w:r>
         <w:rPr>
           <w:rFonts w:eastAsia="Times New Roman" w:cstheme="minorHAnsi"/>
@@ -4790,8 +4729,8 @@
         </w:rPr>
         <w:t>ni dokumenti</w:t>
       </w:r>
-      <w:bookmarkEnd w:id="21"/>
-      <w:bookmarkEnd w:id="22"/>
+      <w:bookmarkEnd w:id="13"/>
+      <w:bookmarkEnd w:id="14"/>
       <w:r>
         <w:rPr>
           <w:rFonts w:eastAsia="Times New Roman" w:cstheme="minorHAnsi"/>
@@ -4814,7 +4753,7 @@
           <w:lang w:val="hr-HR" w:eastAsia="hr-HR"/>
         </w:rPr>
       </w:pPr>
-      <w:bookmarkStart w:id="23" w:name="_Toc164750378"/>
+      <w:bookmarkStart w:id="15" w:name="_Toc164750378"/>
     </w:p>
     <w:p>
       <w:pPr>
@@ -5462,8 +5401,8 @@
           <w:lang w:val="hr-HR"/>
         </w:rPr>
       </w:pPr>
-      <w:bookmarkStart w:id="24" w:name="_Toc373312359"/>
-      <w:bookmarkStart w:id="25" w:name="_Toc383808194"/>
+      <w:bookmarkStart w:id="16" w:name="_Toc373312359"/>
+      <w:bookmarkStart w:id="17" w:name="_Toc383808194"/>
       <w:r>
         <w:rPr>
           <w:rFonts w:eastAsia="Times New Roman" w:cstheme="minorHAnsi"/>
@@ -5474,9 +5413,9 @@
         </w:rPr>
         <w:t>Rječnik skraćenica i pojmova</w:t>
       </w:r>
-      <w:bookmarkEnd w:id="23"/>
-      <w:bookmarkEnd w:id="24"/>
-      <w:bookmarkEnd w:id="25"/>
+      <w:bookmarkEnd w:id="15"/>
+      <w:bookmarkEnd w:id="16"/>
+      <w:bookmarkEnd w:id="17"/>
       <w:r>
         <w:rPr>
           <w:rFonts w:eastAsia="Times New Roman" w:cstheme="minorHAnsi"/>
@@ -5632,7 +5571,7 @@
           <w:lang w:val="hr-HR"/>
         </w:rPr>
       </w:pPr>
-      <w:bookmarkStart w:id="26" w:name="_Toc383808195"/>
+      <w:bookmarkStart w:id="18" w:name="_Toc383808195"/>
       <w:r>
         <w:rPr>
           <w:rFonts w:eastAsia="Times New Roman" w:cstheme="minorHAnsi"/>
@@ -5643,7 +5582,7 @@
         </w:rPr>
         <w:t>Popis traženih funkcionalnosti</w:t>
       </w:r>
-      <w:bookmarkEnd w:id="26"/>
+      <w:bookmarkEnd w:id="18"/>
     </w:p>
     <w:p>
       <w:pPr>
@@ -6081,39 +6020,17 @@
           <w:szCs w:val="20"/>
           <w:lang w:val="hr-HR"/>
         </w:rPr>
-        <w:t xml:space="preserve">Unos </w:t>
-      </w:r>
-      <w:del w:id="27" w:author="Lidija" w:date="2014-04-25T13:36:00Z">
-        <w:r>
-          <w:rPr>
-            <w:rFonts w:eastAsia="Times New Roman" w:cstheme="minorHAnsi"/>
-            <w:sz w:val="20"/>
-            <w:szCs w:val="20"/>
-            <w:lang w:val="hr-HR"/>
-          </w:rPr>
-          <w:delText>i ažuriranje</w:delText>
-        </w:r>
-      </w:del>
-      <w:r>
-        <w:rPr>
-          <w:rFonts w:eastAsia="Times New Roman" w:cstheme="minorHAnsi"/>
-          <w:sz w:val="20"/>
-          <w:szCs w:val="20"/>
-          <w:lang w:val="hr-HR"/>
-        </w:rPr>
-        <w:t xml:space="preserve"> poreznih obveznika u  VIES regist</w:t>
-      </w:r>
-      <w:ins w:id="28" w:author="Lidija" w:date="2014-04-25T13:51:00Z">
-        <w:r>
-          <w:rPr>
-            <w:rFonts w:eastAsia="Times New Roman" w:cstheme="minorHAnsi"/>
-            <w:sz w:val="20"/>
-            <w:szCs w:val="20"/>
-            <w:lang w:val="hr-HR"/>
-          </w:rPr>
-          <w:t>a</w:t>
-        </w:r>
-      </w:ins>
+        <w:t>Unos  poreznih obveznika u  VIES regist</w:t>
+      </w:r>
+      <w:r>
+        <w:rPr>
+          <w:rFonts w:eastAsia="Times New Roman" w:cstheme="minorHAnsi"/>
+          <w:sz w:val="20"/>
+          <w:szCs w:val="20"/>
+          <w:lang w:val="hr-HR"/>
+        </w:rPr>
+        <w:t>a</w:t>
+      </w:r>
       <w:r>
         <w:rPr>
           <w:rFonts w:eastAsia="Times New Roman" w:cstheme="minorHAnsi"/>
@@ -6123,17 +6040,6 @@
         </w:rPr>
         <w:t>r</w:t>
       </w:r>
-      <w:del w:id="29" w:author="Lidija" w:date="2014-04-25T13:51:00Z">
-        <w:r>
-          <w:rPr>
-            <w:rFonts w:eastAsia="Times New Roman" w:cstheme="minorHAnsi"/>
-            <w:sz w:val="20"/>
-            <w:szCs w:val="20"/>
-            <w:lang w:val="hr-HR"/>
-          </w:rPr>
-          <w:delText>u</w:delText>
-        </w:r>
-      </w:del>
     </w:p>
     <w:p>
       <w:pPr>
@@ -6142,7 +6048,6 @@
         <w:spacing w:after="120" w:line="240" w:lineRule="auto"/>
         <w:jc w:val="both"/>
         <w:rPr>
-          <w:ins w:id="30" w:author="Lidija" w:date="2014-04-25T13:36:00Z"/>
           <w:rFonts w:eastAsia="Times New Roman" w:cstheme="minorHAnsi"/>
           <w:sz w:val="20"/>
           <w:szCs w:val="20"/>
@@ -6209,18 +6114,16 @@
           <w:lang w:val="hr-HR"/>
         </w:rPr>
       </w:pPr>
-      <w:ins w:id="31" w:author="Lidija" w:date="2014-04-25T13:36:00Z">
-        <w:r>
-          <w:rPr>
-            <w:rFonts w:eastAsia="Times New Roman" w:cstheme="minorHAnsi"/>
-            <w:sz w:val="20"/>
-            <w:szCs w:val="20"/>
-            <w:lang w:val="hr-HR"/>
-          </w:rPr>
-          <w:tab/>
-          <w:t>PP203 Ažuriranje podataka u VIES registru</w:t>
-        </w:r>
-      </w:ins>
+      <w:r>
+        <w:rPr>
+          <w:rFonts w:eastAsia="Times New Roman" w:cstheme="minorHAnsi"/>
+          <w:sz w:val="20"/>
+          <w:szCs w:val="20"/>
+          <w:lang w:val="hr-HR"/>
+        </w:rPr>
+        <w:tab/>
+        <w:t>PP203 Ažuriranje podataka u VIES registru</w:t>
+      </w:r>
     </w:p>
     <w:p>
       <w:pPr>
@@ -6382,99 +6285,33 @@
         </w:rPr>
         <w:tab/>
       </w:r>
-      <w:del w:id="32" w:author="Lidija" w:date="2014-04-25T15:10:00Z">
-        <w:r>
-          <w:rPr>
-            <w:rFonts w:eastAsia="Times New Roman" w:cstheme="minorHAnsi"/>
-            <w:sz w:val="20"/>
-            <w:szCs w:val="20"/>
-            <w:lang w:val="hr-HR"/>
-          </w:rPr>
-          <w:delText>PP3</w:delText>
-        </w:r>
-        <w:r>
-          <w:rPr>
-            <w:rFonts w:eastAsia="Times New Roman" w:cstheme="minorHAnsi"/>
-            <w:sz w:val="20"/>
-            <w:szCs w:val="20"/>
-            <w:lang w:val="hr-HR"/>
-          </w:rPr>
-          <w:delText xml:space="preserve">00 </w:delText>
-        </w:r>
-      </w:del>
-      <w:del w:id="33" w:author="Lidija" w:date="2014-04-25T13:04:00Z">
-        <w:r>
-          <w:rPr>
-            <w:rFonts w:eastAsia="Times New Roman" w:cstheme="minorHAnsi"/>
-            <w:sz w:val="20"/>
-            <w:szCs w:val="20"/>
-            <w:lang w:val="hr-HR"/>
-          </w:rPr>
-          <w:delText xml:space="preserve">Ažuriranje </w:delText>
-        </w:r>
-      </w:del>
-      <w:del w:id="34" w:author="Lidija" w:date="2014-04-25T15:10:00Z">
-        <w:r>
-          <w:rPr>
-            <w:rFonts w:eastAsia="Times New Roman" w:cstheme="minorHAnsi"/>
-            <w:sz w:val="20"/>
-            <w:szCs w:val="20"/>
-            <w:lang w:val="hr-HR"/>
-          </w:rPr>
-          <w:delText>šifarnika P</w:delText>
-        </w:r>
-        <w:r>
-          <w:rPr>
-            <w:rFonts w:eastAsia="Times New Roman" w:cstheme="minorHAnsi"/>
-            <w:sz w:val="20"/>
-            <w:szCs w:val="20"/>
-            <w:lang w:val="hr-HR"/>
-          </w:rPr>
-          <w:delText>DV</w:delText>
-        </w:r>
-        <w:r>
-          <w:rPr>
-            <w:rFonts w:eastAsia="Times New Roman" w:cstheme="minorHAnsi"/>
-            <w:sz w:val="20"/>
-            <w:szCs w:val="20"/>
-            <w:lang w:val="hr-HR"/>
-          </w:rPr>
-          <w:delText xml:space="preserve"> registra</w:delText>
-        </w:r>
-      </w:del>
-      <w:ins w:id="35" w:author="Lidija" w:date="2014-04-25T13:04:00Z">
-        <w:r>
-          <w:rPr>
-            <w:rFonts w:eastAsia="Times New Roman" w:cstheme="minorHAnsi"/>
-            <w:sz w:val="20"/>
-            <w:szCs w:val="20"/>
-            <w:lang w:val="hr-HR"/>
-          </w:rPr>
-          <w:t>PP30</w:t>
-        </w:r>
-      </w:ins>
-      <w:ins w:id="36" w:author="Lidija" w:date="2014-04-25T15:10:00Z">
-        <w:r>
-          <w:rPr>
-            <w:rFonts w:eastAsia="Times New Roman" w:cstheme="minorHAnsi"/>
-            <w:sz w:val="20"/>
-            <w:szCs w:val="20"/>
-            <w:lang w:val="hr-HR"/>
-          </w:rPr>
-          <w:t>0</w:t>
-        </w:r>
-      </w:ins>
-      <w:ins w:id="37" w:author="Lidija" w:date="2014-04-25T13:04:00Z">
-        <w:r>
-          <w:rPr>
-            <w:rFonts w:eastAsia="Times New Roman" w:cstheme="minorHAnsi"/>
-            <w:sz w:val="20"/>
-            <w:szCs w:val="20"/>
-            <w:lang w:val="hr-HR"/>
-          </w:rPr>
-          <w:t xml:space="preserve"> Unos PDV podataka u registar</w:t>
-        </w:r>
-      </w:ins>
+      <w:r>
+        <w:rPr>
+          <w:rFonts w:eastAsia="Times New Roman" w:cstheme="minorHAnsi"/>
+          <w:sz w:val="20"/>
+          <w:szCs w:val="20"/>
+          <w:lang w:val="hr-HR"/>
+        </w:rPr>
+        <w:t>PP30</w:t>
+      </w:r>
+      <w:r>
+        <w:rPr>
+          <w:rFonts w:eastAsia="Times New Roman" w:cstheme="minorHAnsi"/>
+          <w:sz w:val="20"/>
+          <w:szCs w:val="20"/>
+          <w:lang w:val="hr-HR"/>
+        </w:rPr>
+        <w:t>0</w:t>
+      </w:r>
+      <w:r>
+        <w:rPr>
+          <w:rFonts w:eastAsia="Times New Roman" w:cstheme="minorHAnsi"/>
+          <w:sz w:val="20"/>
+          <w:szCs w:val="20"/>
+          <w:lang w:val="hr-HR"/>
+        </w:rPr>
+        <w:t xml:space="preserve"> Unos PDV podataka u registar</w:t>
+      </w:r>
     </w:p>
     <w:p>
       <w:pPr>
@@ -6483,7 +6320,6 @@
         <w:spacing w:after="120" w:line="240" w:lineRule="auto"/>
         <w:jc w:val="both"/>
         <w:rPr>
-          <w:ins w:id="38" w:author="Lidija" w:date="2014-04-25T13:05:00Z"/>
           <w:rFonts w:eastAsia="Times New Roman" w:cstheme="minorHAnsi"/>
           <w:sz w:val="20"/>
           <w:szCs w:val="20"/>
@@ -6499,55 +6335,6 @@
         </w:rPr>
         <w:tab/>
       </w:r>
-      <w:moveFromRangeStart w:id="39" w:author="Lidija" w:date="2014-04-25T13:05:00Z" w:name="move386194446"/>
-      <w:moveFrom w:id="40" w:author="Lidija" w:date="2014-04-25T13:05:00Z">
-        <w:r>
-          <w:rPr>
-            <w:rFonts w:eastAsia="Times New Roman" w:cstheme="minorHAnsi"/>
-            <w:sz w:val="20"/>
-            <w:szCs w:val="20"/>
-            <w:lang w:val="hr-HR"/>
-          </w:rPr>
-          <w:t>PP</w:t>
-        </w:r>
-        <w:r>
-          <w:rPr>
-            <w:rFonts w:eastAsia="Times New Roman" w:cstheme="minorHAnsi"/>
-            <w:sz w:val="20"/>
-            <w:szCs w:val="20"/>
-            <w:lang w:val="hr-HR"/>
-          </w:rPr>
-          <w:t>3</w:t>
-        </w:r>
-        <w:r>
-          <w:rPr>
-            <w:rFonts w:eastAsia="Times New Roman" w:cstheme="minorHAnsi"/>
-            <w:sz w:val="20"/>
-            <w:szCs w:val="20"/>
-            <w:lang w:val="hr-HR"/>
-          </w:rPr>
-          <w:t>01 Ažuriranje registra</w:t>
-        </w:r>
-        <w:r>
-          <w:rPr>
-            <w:rFonts w:eastAsia="Times New Roman" w:cstheme="minorHAnsi"/>
-            <w:sz w:val="20"/>
-            <w:szCs w:val="20"/>
-            <w:lang w:val="hr-HR"/>
-          </w:rPr>
-          <w:t xml:space="preserve"> PDV</w:t>
-        </w:r>
-        <w:r>
-          <w:rPr>
-            <w:rFonts w:eastAsia="Times New Roman" w:cstheme="minorHAnsi"/>
-            <w:sz w:val="20"/>
-            <w:szCs w:val="20"/>
-            <w:lang w:val="hr-HR"/>
-          </w:rPr>
-          <w:t xml:space="preserve"> podataka</w:t>
-        </w:r>
-      </w:moveFrom>
-      <w:moveFromRangeEnd w:id="39"/>
       <w:r>
         <w:rPr>
           <w:rFonts w:eastAsia="Times New Roman" w:cstheme="minorHAnsi"/>
@@ -6557,28 +6344,15 @@
         </w:rPr>
         <w:t>PP30</w:t>
       </w:r>
-      <w:del w:id="41" w:author="Lidija" w:date="2014-04-25T15:10:00Z">
-        <w:r>
-          <w:rPr>
-            <w:rFonts w:eastAsia="Times New Roman" w:cstheme="minorHAnsi"/>
-            <w:sz w:val="20"/>
-            <w:szCs w:val="20"/>
-            <w:lang w:val="hr-HR"/>
-          </w:rPr>
-          <w:delText>2</w:delText>
-        </w:r>
-      </w:del>
-      <w:ins w:id="42" w:author="Lidija" w:date="2014-04-25T15:10:00Z">
-        <w:r>
-          <w:rPr>
-            <w:rFonts w:eastAsia="Times New Roman" w:cstheme="minorHAnsi"/>
-            <w:sz w:val="20"/>
-            <w:szCs w:val="20"/>
-            <w:lang w:val="hr-HR"/>
-          </w:rPr>
-          <w:t>1</w:t>
-        </w:r>
-      </w:ins>
+      <w:r>
+        <w:rPr>
+          <w:rFonts w:eastAsia="Times New Roman" w:cstheme="minorHAnsi"/>
+          <w:sz w:val="20"/>
+          <w:szCs w:val="20"/>
+          <w:lang w:val="hr-HR"/>
+        </w:rPr>
+        <w:t>1</w:t>
+      </w:r>
       <w:r>
         <w:rPr>
           <w:rFonts w:eastAsia="Times New Roman" w:cstheme="minorHAnsi"/>
@@ -6620,63 +6394,42 @@
           <w:lang w:val="hr-HR"/>
         </w:rPr>
       </w:pPr>
-      <w:ins w:id="43" w:author="Lidija" w:date="2014-04-25T13:05:00Z">
-        <w:r>
-          <w:rPr>
-            <w:rFonts w:eastAsia="Times New Roman" w:cstheme="minorHAnsi"/>
-            <w:sz w:val="20"/>
-            <w:szCs w:val="20"/>
-            <w:lang w:val="hr-HR"/>
-          </w:rPr>
-          <w:tab/>
-        </w:r>
-      </w:ins>
-      <w:moveToRangeStart w:id="44" w:author="Lidija" w:date="2014-04-25T13:05:00Z" w:name="move386194446"/>
-      <w:moveTo w:id="45" w:author="Lidija" w:date="2014-04-25T13:05:00Z">
-        <w:r>
-          <w:rPr>
-            <w:rFonts w:eastAsia="Times New Roman" w:cstheme="minorHAnsi"/>
-            <w:sz w:val="20"/>
-            <w:szCs w:val="20"/>
-            <w:lang w:val="hr-HR"/>
-          </w:rPr>
-          <w:t>PP30</w:t>
-        </w:r>
-        <w:del w:id="46" w:author="Lidija" w:date="2014-04-25T13:05:00Z">
-          <w:r>
-            <w:rPr>
-              <w:rFonts w:eastAsia="Times New Roman" w:cstheme="minorHAnsi"/>
-              <w:sz w:val="20"/>
-              <w:szCs w:val="20"/>
-              <w:lang w:val="hr-HR"/>
-            </w:rPr>
-            <w:delText>1</w:delText>
-          </w:r>
-        </w:del>
-      </w:moveTo>
-      <w:ins w:id="47" w:author="Lidija" w:date="2014-04-25T15:10:00Z">
-        <w:r>
-          <w:rPr>
-            <w:rFonts w:eastAsia="Times New Roman" w:cstheme="minorHAnsi"/>
-            <w:sz w:val="20"/>
-            <w:szCs w:val="20"/>
-            <w:lang w:val="hr-HR"/>
-          </w:rPr>
-          <w:t xml:space="preserve">2 </w:t>
-        </w:r>
-      </w:ins>
-      <w:moveTo w:id="48" w:author="Lidija" w:date="2014-04-25T13:05:00Z">
-        <w:r>
-          <w:rPr>
-            <w:rFonts w:eastAsia="Times New Roman" w:cstheme="minorHAnsi"/>
-            <w:sz w:val="20"/>
-            <w:szCs w:val="20"/>
-            <w:lang w:val="hr-HR"/>
-          </w:rPr>
-          <w:t xml:space="preserve"> Ažuriranje registra PDV podataka</w:t>
-        </w:r>
-      </w:moveTo>
-      <w:moveToRangeEnd w:id="44"/>
+      <w:r>
+        <w:rPr>
+          <w:rFonts w:eastAsia="Times New Roman" w:cstheme="minorHAnsi"/>
+          <w:sz w:val="20"/>
+          <w:szCs w:val="20"/>
+          <w:lang w:val="hr-HR"/>
+        </w:rPr>
+        <w:tab/>
+      </w:r>
+      <w:r>
+        <w:rPr>
+          <w:rFonts w:eastAsia="Times New Roman" w:cstheme="minorHAnsi"/>
+          <w:sz w:val="20"/>
+          <w:szCs w:val="20"/>
+          <w:lang w:val="hr-HR"/>
+        </w:rPr>
+        <w:t>PP30</w:t>
+      </w:r>
+      <w:r>
+        <w:rPr>
+          <w:rFonts w:eastAsia="Times New Roman" w:cstheme="minorHAnsi"/>
+          <w:sz w:val="20"/>
+          <w:szCs w:val="20"/>
+          <w:lang w:val="hr-HR"/>
+        </w:rPr>
+        <w:t xml:space="preserve">2 </w:t>
+      </w:r>
+      <w:r>
+        <w:rPr>
+          <w:rFonts w:eastAsia="Times New Roman" w:cstheme="minorHAnsi"/>
+          <w:sz w:val="20"/>
+          <w:szCs w:val="20"/>
+          <w:lang w:val="hr-HR"/>
+        </w:rPr>
+        <w:t xml:space="preserve"> Ažuriranje registra PDV podataka</w:t>
+      </w:r>
     </w:p>
     <w:p>
       <w:pPr>
@@ -6718,28 +6471,15 @@
         </w:rPr>
         <w:t>0</w:t>
       </w:r>
-      <w:del w:id="49" w:author="Lidija" w:date="2014-04-25T15:03:00Z">
-        <w:r>
-          <w:rPr>
-            <w:rFonts w:eastAsia="Times New Roman" w:cstheme="minorHAnsi"/>
-            <w:sz w:val="20"/>
-            <w:szCs w:val="20"/>
-            <w:lang w:val="hr-HR"/>
-          </w:rPr>
-          <w:delText>3</w:delText>
-        </w:r>
-      </w:del>
-      <w:ins w:id="50" w:author="Lidija" w:date="2014-04-25T15:10:00Z">
-        <w:r>
-          <w:rPr>
-            <w:rFonts w:eastAsia="Times New Roman" w:cstheme="minorHAnsi"/>
-            <w:sz w:val="20"/>
-            <w:szCs w:val="20"/>
-            <w:lang w:val="hr-HR"/>
-          </w:rPr>
-          <w:t>3</w:t>
-        </w:r>
-      </w:ins>
+      <w:r>
+        <w:rPr>
+          <w:rFonts w:eastAsia="Times New Roman" w:cstheme="minorHAnsi"/>
+          <w:sz w:val="20"/>
+          <w:szCs w:val="20"/>
+          <w:lang w:val="hr-HR"/>
+        </w:rPr>
+        <w:t>3</w:t>
+      </w:r>
       <w:r>
         <w:rPr>
           <w:rFonts w:eastAsia="Times New Roman" w:cstheme="minorHAnsi"/>
@@ -6914,7 +6654,7 @@
           <w:lang w:val="hr-HR"/>
         </w:rPr>
       </w:pPr>
-      <w:bookmarkStart w:id="51" w:name="_Toc383808196"/>
+      <w:bookmarkStart w:id="19" w:name="_Toc383808196"/>
       <w:r>
         <w:rPr>
           <w:rFonts w:eastAsia="Times New Roman" w:cstheme="minorHAnsi"/>
@@ -6925,7 +6665,7 @@
         </w:rPr>
         <w:t>Opis procesa</w:t>
       </w:r>
-      <w:bookmarkEnd w:id="51"/>
+      <w:bookmarkEnd w:id="19"/>
     </w:p>
     <w:p>
       <w:pPr>
@@ -8068,12 +7808,10 @@
     </w:p>
     <w:p>
       <w:pPr>
-        <w:keepLines/>
-        <w:widowControl w:val="0"/>
-        <w:spacing w:after="120" w:line="240" w:lineRule="atLeast"/>
-        <w:rPr>
-          <w:del w:id="52" w:author="Lidija" w:date="2014-04-25T13:38:00Z"/>
-          <w:rFonts w:eastAsia="Times New Roman" w:cstheme="minorHAnsi"/>
+        <w:jc w:val="both"/>
+        <w:rPr>
+          <w:rFonts w:eastAsia="Times New Roman" w:cstheme="minorHAnsi"/>
+          <w:b/>
           <w:sz w:val="20"/>
           <w:szCs w:val="20"/>
           <w:lang w:val="hr-HR"/>
@@ -8088,32 +7826,6 @@
         </w:rPr>
         <w:t>Ovaj proces obuhvaća sve obrade vezane uz unos, te ažuriranje podataka u hrvatskom VIES registru.</w:t>
       </w:r>
-    </w:p>
-    <w:p>
-      <w:pPr>
-        <w:keepLines/>
-        <w:widowControl w:val="0"/>
-        <w:spacing w:after="120" w:line="240" w:lineRule="atLeast"/>
-        <w:rPr>
-          <w:del w:id="53" w:author="Lidija" w:date="2014-04-25T13:38:00Z"/>
-          <w:rFonts w:eastAsia="Times New Roman" w:cstheme="minorHAnsi"/>
-          <w:sz w:val="20"/>
-          <w:szCs w:val="20"/>
-          <w:lang w:val="hr-HR"/>
-        </w:rPr>
-      </w:pPr>
-    </w:p>
-    <w:p>
-      <w:pPr>
-        <w:jc w:val="both"/>
-        <w:rPr>
-          <w:rFonts w:eastAsia="Times New Roman" w:cstheme="minorHAnsi"/>
-          <w:b/>
-          <w:sz w:val="20"/>
-          <w:szCs w:val="20"/>
-          <w:lang w:val="hr-HR"/>
-        </w:rPr>
-      </w:pPr>
       <w:r>
         <w:rPr>
           <w:rFonts w:eastAsia="Times New Roman" w:cstheme="minorHAnsi"/>
@@ -8810,29 +8522,7 @@
           <w:szCs w:val="20"/>
           <w:lang w:val="hr-HR"/>
         </w:rPr>
-        <w:t>Unos</w:t>
-      </w:r>
-      <w:del w:id="54" w:author="Lidija" w:date="2014-04-25T13:37:00Z">
-        <w:r>
-          <w:rPr>
-            <w:rFonts w:eastAsia="Times New Roman" w:cstheme="minorHAnsi"/>
-            <w:b/>
-            <w:sz w:val="20"/>
-            <w:szCs w:val="20"/>
-            <w:lang w:val="hr-HR"/>
-          </w:rPr>
-          <w:delText xml:space="preserve"> i ažuriranje </w:delText>
-        </w:r>
-      </w:del>
-      <w:r>
-        <w:rPr>
-          <w:rFonts w:eastAsia="Times New Roman" w:cstheme="minorHAnsi"/>
-          <w:b/>
-          <w:sz w:val="20"/>
-          <w:szCs w:val="20"/>
-          <w:lang w:val="hr-HR"/>
-        </w:rPr>
-        <w:t>poreznih obveznika u  VIES registru</w:t>
+        <w:t>Unosporeznih obveznika u  VIES registru</w:t>
       </w:r>
     </w:p>
     <w:tbl>
@@ -8925,29 +8615,7 @@
                 <w:szCs w:val="18"/>
                 <w:lang w:val="hr-HR"/>
               </w:rPr>
-              <w:t xml:space="preserve">Unos </w:t>
-            </w:r>
-            <w:del w:id="55" w:author="Lidija" w:date="2014-04-25T13:37:00Z">
-              <w:r>
-                <w:rPr>
-                  <w:rFonts w:eastAsia="Times New Roman" w:cstheme="minorHAnsi"/>
-                  <w:b/>
-                  <w:sz w:val="18"/>
-                  <w:szCs w:val="18"/>
-                  <w:lang w:val="hr-HR"/>
-                </w:rPr>
-                <w:delText>i ažuriranje</w:delText>
-              </w:r>
-            </w:del>
-            <w:r>
-              <w:rPr>
-                <w:rFonts w:eastAsia="Times New Roman" w:cstheme="minorHAnsi"/>
-                <w:b/>
-                <w:sz w:val="18"/>
-                <w:szCs w:val="18"/>
-                <w:lang w:val="hr-HR"/>
-              </w:rPr>
-              <w:t xml:space="preserve"> poreznih obveznika u  VIES registru</w:t>
+              <w:t>Unos  poreznih obveznika u  VIES registru</w:t>
             </w:r>
           </w:p>
         </w:tc>
@@ -9053,48 +8721,6 @@
               <w:widowControl w:val="0"/>
               <w:spacing w:after="60" w:line="240" w:lineRule="atLeast"/>
               <w:rPr>
-                <w:del w:id="56" w:author="Lidija" w:date="2014-04-25T13:37:00Z"/>
-                <w:rFonts w:eastAsia="Times New Roman" w:cstheme="minorHAnsi"/>
-                <w:sz w:val="18"/>
-                <w:szCs w:val="18"/>
-                <w:lang w:val="hr-HR"/>
-              </w:rPr>
-            </w:pPr>
-            <w:del w:id="57" w:author="Lidija" w:date="2014-04-25T13:37:00Z">
-              <w:r>
-                <w:rPr>
-                  <w:rFonts w:eastAsia="Times New Roman" w:cstheme="minorHAnsi"/>
-                  <w:sz w:val="18"/>
-                  <w:szCs w:val="18"/>
-                  <w:lang w:val="hr-HR"/>
-                </w:rPr>
-                <w:delText xml:space="preserve">VIES registar može ažurirati samo </w:delText>
-              </w:r>
-              <w:r>
-                <w:rPr>
-                  <w:rFonts w:eastAsia="Times New Roman" w:cstheme="minorHAnsi"/>
-                  <w:sz w:val="18"/>
-                  <w:szCs w:val="18"/>
-                  <w:lang w:val="hr-HR"/>
-                </w:rPr>
-                <w:delText>Administrator PU</w:delText>
-              </w:r>
-              <w:r>
-                <w:rPr>
-                  <w:rFonts w:eastAsia="Times New Roman" w:cstheme="minorHAnsi"/>
-                  <w:sz w:val="18"/>
-                  <w:szCs w:val="18"/>
-                  <w:lang w:val="hr-HR"/>
-                </w:rPr>
-                <w:delText xml:space="preserve">. </w:delText>
-              </w:r>
-            </w:del>
-          </w:p>
-          <w:p>
-            <w:pPr>
-              <w:widowControl w:val="0"/>
-              <w:spacing w:after="60" w:line="240" w:lineRule="atLeast"/>
-              <w:rPr>
                 <w:rFonts w:eastAsia="Times New Roman" w:cstheme="minorHAnsi"/>
                 <w:sz w:val="18"/>
                 <w:szCs w:val="18"/>
@@ -9204,28 +8830,15 @@
               </w:rPr>
               <w:t xml:space="preserve">Podaci o PDV obveznicima su </w:t>
             </w:r>
-            <w:del w:id="58" w:author="Lidija" w:date="2014-04-25T13:38:00Z">
-              <w:r>
-                <w:rPr>
-                  <w:rFonts w:eastAsia="Times New Roman" w:cstheme="minorHAnsi"/>
-                  <w:sz w:val="18"/>
-                  <w:szCs w:val="18"/>
-                  <w:lang w:val="hr-HR"/>
-                </w:rPr>
-                <w:delText>ažurirani</w:delText>
-              </w:r>
-            </w:del>
-            <w:ins w:id="59" w:author="Lidija" w:date="2014-04-25T13:38:00Z">
-              <w:r>
-                <w:rPr>
-                  <w:rFonts w:eastAsia="Times New Roman" w:cstheme="minorHAnsi"/>
-                  <w:sz w:val="18"/>
-                  <w:szCs w:val="18"/>
-                  <w:lang w:val="hr-HR"/>
-                </w:rPr>
-                <w:t>unjeti u registar</w:t>
-              </w:r>
-            </w:ins>
+            <w:r>
+              <w:rPr>
+                <w:rFonts w:eastAsia="Times New Roman" w:cstheme="minorHAnsi"/>
+                <w:sz w:val="18"/>
+                <w:szCs w:val="18"/>
+                <w:lang w:val="hr-HR"/>
+              </w:rPr>
+              <w:t>unjeti u registar</w:t>
+            </w:r>
             <w:r>
               <w:rPr>
                 <w:rFonts w:eastAsia="Times New Roman" w:cstheme="minorHAnsi"/>
@@ -9354,17 +8967,6 @@
               </w:rPr>
               <w:t>Administrator PU</w:t>
             </w:r>
-            <w:del w:id="60" w:author="Lidija" w:date="2014-04-25T13:38:00Z">
-              <w:r>
-                <w:rPr>
-                  <w:rFonts w:eastAsia="Times New Roman" w:cstheme="minorHAnsi"/>
-                  <w:sz w:val="18"/>
-                  <w:szCs w:val="18"/>
-                  <w:lang w:val="hr-HR"/>
-                </w:rPr>
-                <w:delText>,</w:delText>
-              </w:r>
-            </w:del>
             <w:r>
               <w:rPr>
                 <w:rFonts w:eastAsia="Times New Roman" w:cstheme="minorHAnsi"/>
@@ -9374,44 +8976,6 @@
               </w:rPr>
               <w:t xml:space="preserve"> </w:t>
             </w:r>
-            <w:del w:id="61" w:author="Lidija" w:date="2014-04-25T13:38:00Z">
-              <w:r>
-                <w:rPr>
-                  <w:rFonts w:eastAsia="Times New Roman" w:cstheme="minorHAnsi"/>
-                  <w:sz w:val="18"/>
-                  <w:szCs w:val="18"/>
-                  <w:lang w:val="hr-HR"/>
-                </w:rPr>
-                <w:delText>Referent PU</w:delText>
-              </w:r>
-              <w:r>
-                <w:rPr>
-                  <w:rFonts w:eastAsia="Times New Roman" w:cstheme="minorHAnsi"/>
-                  <w:sz w:val="18"/>
-                  <w:szCs w:val="18"/>
-                  <w:lang w:val="hr-HR"/>
-                </w:rPr>
-                <w:delText xml:space="preserve">, </w:delText>
-              </w:r>
-              <w:r>
-                <w:rPr>
-                  <w:rFonts w:eastAsia="Times New Roman" w:cstheme="minorHAnsi"/>
-                  <w:sz w:val="18"/>
-                  <w:szCs w:val="18"/>
-                  <w:lang w:val="hr-HR"/>
-                </w:rPr>
-                <w:delText>Porezni obveznik</w:delText>
-              </w:r>
-              <w:r>
-                <w:rPr>
-                  <w:rFonts w:eastAsia="Times New Roman" w:cstheme="minorHAnsi"/>
-                  <w:sz w:val="18"/>
-                  <w:szCs w:val="18"/>
-                  <w:lang w:val="hr-HR"/>
-                </w:rPr>
-                <w:delText xml:space="preserve"> </w:delText>
-              </w:r>
-            </w:del>
           </w:p>
         </w:tc>
       </w:tr>
@@ -9893,7 +9457,6 @@
       <w:pPr>
         <w:jc w:val="both"/>
         <w:rPr>
-          <w:ins w:id="62" w:author="Lidija" w:date="2014-04-25T13:39:00Z"/>
           <w:rFonts w:eastAsia="Times New Roman" w:cstheme="minorHAnsi"/>
           <w:b/>
           <w:sz w:val="20"/>
@@ -9906,7 +9469,6 @@
       <w:pPr>
         <w:jc w:val="both"/>
         <w:rPr>
-          <w:ins w:id="63" w:author="Lidija" w:date="2014-04-25T13:37:00Z"/>
           <w:rFonts w:eastAsia="Times New Roman" w:cstheme="minorHAnsi"/>
           <w:b/>
           <w:sz w:val="20"/>
@@ -9914,67 +9476,57 @@
           <w:lang w:val="hr-HR"/>
         </w:rPr>
       </w:pPr>
-      <w:ins w:id="64" w:author="Lidija" w:date="2014-04-25T13:37:00Z">
-        <w:r>
-          <w:rPr>
-            <w:rFonts w:eastAsia="Times New Roman" w:cstheme="minorHAnsi"/>
-            <w:b/>
-            <w:sz w:val="20"/>
-            <w:szCs w:val="20"/>
-            <w:lang w:val="hr-HR"/>
-          </w:rPr>
-          <w:lastRenderedPageBreak/>
-          <w:t>PP20</w:t>
-        </w:r>
-      </w:ins>
-      <w:ins w:id="65" w:author="Lidija" w:date="2014-04-25T13:39:00Z">
-        <w:r>
-          <w:rPr>
-            <w:rFonts w:eastAsia="Times New Roman" w:cstheme="minorHAnsi"/>
-            <w:b/>
-            <w:sz w:val="20"/>
-            <w:szCs w:val="20"/>
-            <w:lang w:val="hr-HR"/>
-          </w:rPr>
-          <w:t>3</w:t>
-        </w:r>
-      </w:ins>
-      <w:ins w:id="66" w:author="Lidija" w:date="2014-04-25T13:37:00Z">
-        <w:r>
-          <w:rPr>
-            <w:rFonts w:eastAsia="Times New Roman" w:cstheme="minorHAnsi"/>
-            <w:b/>
-            <w:sz w:val="20"/>
-            <w:szCs w:val="20"/>
-            <w:lang w:val="hr-HR"/>
-          </w:rPr>
-          <w:t xml:space="preserve"> </w:t>
-        </w:r>
-      </w:ins>
-      <w:ins w:id="67" w:author="Lidija" w:date="2014-04-25T13:39:00Z">
-        <w:r>
-          <w:rPr>
-            <w:rFonts w:eastAsia="Times New Roman" w:cstheme="minorHAnsi"/>
-            <w:b/>
-            <w:sz w:val="20"/>
-            <w:szCs w:val="20"/>
-            <w:lang w:val="hr-HR"/>
-          </w:rPr>
-          <w:t>A</w:t>
-        </w:r>
-      </w:ins>
-      <w:ins w:id="68" w:author="Lidija" w:date="2014-04-25T13:37:00Z">
-        <w:r>
-          <w:rPr>
-            <w:rFonts w:eastAsia="Times New Roman" w:cstheme="minorHAnsi"/>
-            <w:b/>
-            <w:sz w:val="20"/>
-            <w:szCs w:val="20"/>
-            <w:lang w:val="hr-HR"/>
-          </w:rPr>
-          <w:t>žuriranje poreznih obveznika u  VIES registru</w:t>
-        </w:r>
-      </w:ins>
+      <w:r>
+        <w:rPr>
+          <w:rFonts w:eastAsia="Times New Roman" w:cstheme="minorHAnsi"/>
+          <w:b/>
+          <w:sz w:val="20"/>
+          <w:szCs w:val="20"/>
+          <w:lang w:val="hr-HR"/>
+        </w:rPr>
+        <w:lastRenderedPageBreak/>
+        <w:t>PP20</w:t>
+      </w:r>
+      <w:r>
+        <w:rPr>
+          <w:rFonts w:eastAsia="Times New Roman" w:cstheme="minorHAnsi"/>
+          <w:b/>
+          <w:sz w:val="20"/>
+          <w:szCs w:val="20"/>
+          <w:lang w:val="hr-HR"/>
+        </w:rPr>
+        <w:t>3</w:t>
+      </w:r>
+      <w:r>
+        <w:rPr>
+          <w:rFonts w:eastAsia="Times New Roman" w:cstheme="minorHAnsi"/>
+          <w:b/>
+          <w:sz w:val="20"/>
+          <w:szCs w:val="20"/>
+          <w:lang w:val="hr-HR"/>
+        </w:rPr>
+        <w:t xml:space="preserve"> </w:t>
+      </w:r>
+      <w:r>
+        <w:rPr>
+          <w:rFonts w:eastAsia="Times New Roman" w:cstheme="minorHAnsi"/>
+          <w:b/>
+          <w:sz w:val="20"/>
+          <w:szCs w:val="20"/>
+          <w:lang w:val="hr-HR"/>
+        </w:rPr>
+        <w:t>A</w:t>
+      </w:r>
+      <w:r>
+        <w:rPr>
+          <w:rFonts w:eastAsia="Times New Roman" w:cstheme="minorHAnsi"/>
+          <w:b/>
+          <w:sz w:val="20"/>
+          <w:szCs w:val="20"/>
+          <w:lang w:val="hr-HR"/>
+        </w:rPr>
+        <w:t>žuriranje poreznih obveznika u  VIES registru</w:t>
+      </w:r>
     </w:p>
     <w:tbl>
       <w:tblPr>
@@ -9994,9 +9546,6 @@
         <w:gridCol w:w="7953"/>
       </w:tblGrid>
       <w:tr>
-        <w:trPr>
-          <w:ins w:id="69" w:author="Lidija" w:date="2014-04-25T13:37:00Z"/>
-        </w:trPr>
         <w:tc>
           <w:tcPr>
             <w:tcW w:w="1668" w:type="dxa"/>
@@ -10007,24 +9556,21 @@
               <w:widowControl w:val="0"/>
               <w:spacing w:after="120" w:line="240" w:lineRule="atLeast"/>
               <w:rPr>
-                <w:ins w:id="70" w:author="Lidija" w:date="2014-04-25T13:37:00Z"/>
-                <w:rFonts w:eastAsia="Times New Roman" w:cstheme="minorHAnsi"/>
-                <w:sz w:val="18"/>
-                <w:szCs w:val="18"/>
-                <w:lang w:val="hr-HR"/>
-              </w:rPr>
-            </w:pPr>
-            <w:ins w:id="71" w:author="Lidija" w:date="2014-04-25T13:37:00Z">
-              <w:r>
-                <w:rPr>
-                  <w:rFonts w:eastAsia="Times New Roman" w:cstheme="minorHAnsi"/>
-                  <w:sz w:val="18"/>
-                  <w:szCs w:val="18"/>
-                  <w:lang w:val="hr-HR"/>
-                </w:rPr>
-                <w:t>Naziv procesa</w:t>
-              </w:r>
-            </w:ins>
+                <w:rFonts w:eastAsia="Times New Roman" w:cstheme="minorHAnsi"/>
+                <w:sz w:val="18"/>
+                <w:szCs w:val="18"/>
+                <w:lang w:val="hr-HR"/>
+              </w:rPr>
+            </w:pPr>
+            <w:r>
+              <w:rPr>
+                <w:rFonts w:eastAsia="Times New Roman" w:cstheme="minorHAnsi"/>
+                <w:sz w:val="18"/>
+                <w:szCs w:val="18"/>
+                <w:lang w:val="hr-HR"/>
+              </w:rPr>
+              <w:t>Naziv procesa</w:t>
+            </w:r>
           </w:p>
         </w:tc>
         <w:tc>
@@ -10037,7 +9583,6 @@
               <w:widowControl w:val="0"/>
               <w:spacing w:after="120" w:line="240" w:lineRule="atLeast"/>
               <w:rPr>
-                <w:ins w:id="72" w:author="Lidija" w:date="2014-04-25T13:37:00Z"/>
                 <w:rFonts w:eastAsia="Times New Roman" w:cstheme="minorHAnsi"/>
                 <w:b/>
                 <w:sz w:val="18"/>
@@ -10045,49 +9590,40 @@
                 <w:lang w:val="hr-HR"/>
               </w:rPr>
             </w:pPr>
-            <w:ins w:id="73" w:author="Lidija" w:date="2014-04-25T13:37:00Z">
-              <w:r>
-                <w:rPr>
-                  <w:rFonts w:eastAsia="Times New Roman" w:cstheme="minorHAnsi"/>
-                  <w:b/>
-                  <w:sz w:val="18"/>
-                  <w:szCs w:val="18"/>
-                  <w:lang w:val="hr-HR"/>
-                </w:rPr>
-                <w:t>PP20</w:t>
-              </w:r>
-            </w:ins>
-            <w:ins w:id="74" w:author="Lidija" w:date="2014-04-25T13:39:00Z">
-              <w:r>
-                <w:rPr>
-                  <w:rFonts w:eastAsia="Times New Roman" w:cstheme="minorHAnsi"/>
-                  <w:b/>
-                  <w:sz w:val="18"/>
-                  <w:szCs w:val="18"/>
-                  <w:lang w:val="hr-HR"/>
-                </w:rPr>
-                <w:t>3 A</w:t>
-              </w:r>
-            </w:ins>
-            <w:ins w:id="75" w:author="Lidija" w:date="2014-04-25T13:37:00Z">
-              <w:r>
-                <w:rPr>
-                  <w:rFonts w:eastAsia="Times New Roman" w:cstheme="minorHAnsi"/>
-                  <w:b/>
-                  <w:sz w:val="18"/>
-                  <w:szCs w:val="18"/>
-                  <w:lang w:val="hr-HR"/>
-                </w:rPr>
-                <w:t>žuriranje poreznih obveznika u  VIES registru</w:t>
-              </w:r>
-            </w:ins>
+            <w:r>
+              <w:rPr>
+                <w:rFonts w:eastAsia="Times New Roman" w:cstheme="minorHAnsi"/>
+                <w:b/>
+                <w:sz w:val="18"/>
+                <w:szCs w:val="18"/>
+                <w:lang w:val="hr-HR"/>
+              </w:rPr>
+              <w:t>PP20</w:t>
+            </w:r>
+            <w:r>
+              <w:rPr>
+                <w:rFonts w:eastAsia="Times New Roman" w:cstheme="minorHAnsi"/>
+                <w:b/>
+                <w:sz w:val="18"/>
+                <w:szCs w:val="18"/>
+                <w:lang w:val="hr-HR"/>
+              </w:rPr>
+              <w:t>3 A</w:t>
+            </w:r>
+            <w:r>
+              <w:rPr>
+                <w:rFonts w:eastAsia="Times New Roman" w:cstheme="minorHAnsi"/>
+                <w:b/>
+                <w:sz w:val="18"/>
+                <w:szCs w:val="18"/>
+                <w:lang w:val="hr-HR"/>
+              </w:rPr>
+              <w:t>žuriranje poreznih obveznika u  VIES registru</w:t>
+            </w:r>
           </w:p>
         </w:tc>
       </w:tr>
       <w:tr>
-        <w:trPr>
-          <w:ins w:id="76" w:author="Lidija" w:date="2014-04-25T13:37:00Z"/>
-        </w:trPr>
         <w:tc>
           <w:tcPr>
             <w:tcW w:w="1668" w:type="dxa"/>
@@ -10098,24 +9634,21 @@
               <w:widowControl w:val="0"/>
               <w:spacing w:after="120" w:line="240" w:lineRule="atLeast"/>
               <w:rPr>
-                <w:ins w:id="77" w:author="Lidija" w:date="2014-04-25T13:37:00Z"/>
-                <w:rFonts w:eastAsia="Times New Roman" w:cstheme="minorHAnsi"/>
-                <w:sz w:val="18"/>
-                <w:szCs w:val="18"/>
-                <w:lang w:val="hr-HR"/>
-              </w:rPr>
-            </w:pPr>
-            <w:ins w:id="78" w:author="Lidija" w:date="2014-04-25T13:37:00Z">
-              <w:r>
-                <w:rPr>
-                  <w:rFonts w:eastAsia="Times New Roman" w:cstheme="minorHAnsi"/>
-                  <w:sz w:val="18"/>
-                  <w:szCs w:val="18"/>
-                  <w:lang w:val="hr-HR"/>
-                </w:rPr>
-                <w:t>Opis procesa</w:t>
-              </w:r>
-            </w:ins>
+                <w:rFonts w:eastAsia="Times New Roman" w:cstheme="minorHAnsi"/>
+                <w:sz w:val="18"/>
+                <w:szCs w:val="18"/>
+                <w:lang w:val="hr-HR"/>
+              </w:rPr>
+            </w:pPr>
+            <w:r>
+              <w:rPr>
+                <w:rFonts w:eastAsia="Times New Roman" w:cstheme="minorHAnsi"/>
+                <w:sz w:val="18"/>
+                <w:szCs w:val="18"/>
+                <w:lang w:val="hr-HR"/>
+              </w:rPr>
+              <w:t>Opis procesa</w:t>
+            </w:r>
           </w:p>
         </w:tc>
         <w:tc>
@@ -10127,73 +9660,61 @@
               <w:widowControl w:val="0"/>
               <w:spacing w:after="60" w:line="240" w:lineRule="atLeast"/>
               <w:rPr>
-                <w:ins w:id="79" w:author="Lidija" w:date="2014-04-25T13:37:00Z"/>
-                <w:rFonts w:eastAsia="Times New Roman" w:cstheme="minorHAnsi"/>
-                <w:sz w:val="18"/>
-                <w:szCs w:val="18"/>
-                <w:lang w:val="hr-HR"/>
-              </w:rPr>
-            </w:pPr>
-            <w:ins w:id="80" w:author="Lidija" w:date="2014-04-25T13:37:00Z">
-              <w:r>
-                <w:rPr>
-                  <w:rFonts w:eastAsia="Times New Roman" w:cstheme="minorHAnsi"/>
-                  <w:sz w:val="18"/>
-                  <w:szCs w:val="18"/>
-                  <w:lang w:val="hr-HR"/>
-                </w:rPr>
-                <w:t>Administrator PU</w:t>
-              </w:r>
-              <w:r>
-                <w:rPr>
-                  <w:rFonts w:eastAsia="Times New Roman" w:cstheme="minorHAnsi"/>
-                  <w:sz w:val="18"/>
-                  <w:szCs w:val="18"/>
-                  <w:lang w:val="hr-HR"/>
-                </w:rPr>
-                <w:t xml:space="preserve"> </w:t>
-              </w:r>
-            </w:ins>
-            <w:ins w:id="81" w:author="Lidija" w:date="2014-04-25T13:39:00Z">
-              <w:r>
-                <w:rPr>
-                  <w:rFonts w:eastAsia="Times New Roman" w:cstheme="minorHAnsi"/>
-                  <w:sz w:val="18"/>
-                  <w:szCs w:val="18"/>
-                  <w:lang w:val="hr-HR"/>
-                </w:rPr>
-                <w:t xml:space="preserve">ažurira </w:t>
-              </w:r>
-            </w:ins>
-            <w:ins w:id="82" w:author="Lidija" w:date="2014-04-25T13:37:00Z">
-              <w:r>
-                <w:rPr>
-                  <w:rFonts w:eastAsia="Times New Roman" w:cstheme="minorHAnsi"/>
-                  <w:sz w:val="18"/>
-                  <w:szCs w:val="18"/>
-                  <w:lang w:val="hr-HR"/>
-                </w:rPr>
-                <w:t xml:space="preserve"> podatke </w:t>
-              </w:r>
-            </w:ins>
-            <w:ins w:id="83" w:author="Lidija" w:date="2014-04-25T13:39:00Z">
-              <w:r>
-                <w:rPr>
-                  <w:rFonts w:eastAsia="Times New Roman" w:cstheme="minorHAnsi"/>
-                  <w:sz w:val="18"/>
-                  <w:szCs w:val="18"/>
-                  <w:lang w:val="hr-HR"/>
-                </w:rPr>
-                <w:t>u registru</w:t>
-              </w:r>
-            </w:ins>
+                <w:rFonts w:eastAsia="Times New Roman" w:cstheme="minorHAnsi"/>
+                <w:sz w:val="18"/>
+                <w:szCs w:val="18"/>
+                <w:lang w:val="hr-HR"/>
+              </w:rPr>
+            </w:pPr>
+            <w:r>
+              <w:rPr>
+                <w:rFonts w:eastAsia="Times New Roman" w:cstheme="minorHAnsi"/>
+                <w:sz w:val="18"/>
+                <w:szCs w:val="18"/>
+                <w:lang w:val="hr-HR"/>
+              </w:rPr>
+              <w:t>Administrator PU</w:t>
+            </w:r>
+            <w:r>
+              <w:rPr>
+                <w:rFonts w:eastAsia="Times New Roman" w:cstheme="minorHAnsi"/>
+                <w:sz w:val="18"/>
+                <w:szCs w:val="18"/>
+                <w:lang w:val="hr-HR"/>
+              </w:rPr>
+              <w:t xml:space="preserve"> </w:t>
+            </w:r>
+            <w:r>
+              <w:rPr>
+                <w:rFonts w:eastAsia="Times New Roman" w:cstheme="minorHAnsi"/>
+                <w:sz w:val="18"/>
+                <w:szCs w:val="18"/>
+                <w:lang w:val="hr-HR"/>
+              </w:rPr>
+              <w:t xml:space="preserve">ažurira </w:t>
+            </w:r>
+            <w:r>
+              <w:rPr>
+                <w:rFonts w:eastAsia="Times New Roman" w:cstheme="minorHAnsi"/>
+                <w:sz w:val="18"/>
+                <w:szCs w:val="18"/>
+                <w:lang w:val="hr-HR"/>
+              </w:rPr>
+              <w:t xml:space="preserve"> podatke </w:t>
+            </w:r>
+            <w:r>
+              <w:rPr>
+                <w:rFonts w:eastAsia="Times New Roman" w:cstheme="minorHAnsi"/>
+                <w:sz w:val="18"/>
+                <w:szCs w:val="18"/>
+                <w:lang w:val="hr-HR"/>
+              </w:rPr>
+              <w:t>u registru</w:t>
+            </w:r>
           </w:p>
         </w:tc>
       </w:tr>
       <w:tr>
-        <w:trPr>
-          <w:ins w:id="84" w:author="Lidija" w:date="2014-04-25T13:37:00Z"/>
-        </w:trPr>
         <w:tc>
           <w:tcPr>
             <w:tcW w:w="1668" w:type="dxa"/>
@@ -10204,24 +9725,21 @@
               <w:widowControl w:val="0"/>
               <w:spacing w:after="120" w:line="240" w:lineRule="atLeast"/>
               <w:rPr>
-                <w:ins w:id="85" w:author="Lidija" w:date="2014-04-25T13:37:00Z"/>
-                <w:rFonts w:eastAsia="Times New Roman" w:cstheme="minorHAnsi"/>
-                <w:sz w:val="18"/>
-                <w:szCs w:val="18"/>
-                <w:lang w:val="hr-HR"/>
-              </w:rPr>
-            </w:pPr>
-            <w:ins w:id="86" w:author="Lidija" w:date="2014-04-25T13:37:00Z">
-              <w:r>
-                <w:rPr>
-                  <w:rFonts w:eastAsia="Times New Roman" w:cstheme="minorHAnsi"/>
-                  <w:sz w:val="18"/>
-                  <w:szCs w:val="18"/>
-                  <w:lang w:val="hr-HR"/>
-                </w:rPr>
-                <w:t>Poslovna pravila i kontrole</w:t>
-              </w:r>
-            </w:ins>
+                <w:rFonts w:eastAsia="Times New Roman" w:cstheme="minorHAnsi"/>
+                <w:sz w:val="18"/>
+                <w:szCs w:val="18"/>
+                <w:lang w:val="hr-HR"/>
+              </w:rPr>
+            </w:pPr>
+            <w:r>
+              <w:rPr>
+                <w:rFonts w:eastAsia="Times New Roman" w:cstheme="minorHAnsi"/>
+                <w:sz w:val="18"/>
+                <w:szCs w:val="18"/>
+                <w:lang w:val="hr-HR"/>
+              </w:rPr>
+              <w:t>Poslovna pravila i kontrole</w:t>
+            </w:r>
           </w:p>
         </w:tc>
         <w:tc>
@@ -10233,49 +9751,45 @@
               <w:widowControl w:val="0"/>
               <w:spacing w:after="60" w:line="240" w:lineRule="atLeast"/>
               <w:rPr>
-                <w:ins w:id="87" w:author="Lidija" w:date="2014-04-25T13:37:00Z"/>
-                <w:rFonts w:eastAsia="Times New Roman" w:cstheme="minorHAnsi"/>
-                <w:sz w:val="18"/>
-                <w:szCs w:val="18"/>
-                <w:lang w:val="hr-HR"/>
-              </w:rPr>
-            </w:pPr>
-            <w:ins w:id="88" w:author="Lidija" w:date="2014-04-25T13:37:00Z">
-              <w:r>
-                <w:rPr>
-                  <w:rFonts w:eastAsia="Times New Roman" w:cstheme="minorHAnsi"/>
-                  <w:sz w:val="18"/>
-                  <w:szCs w:val="18"/>
-                  <w:lang w:val="hr-HR"/>
-                </w:rPr>
-                <w:t xml:space="preserve">VIES registar može ažurirati samo </w:t>
-              </w:r>
-              <w:r>
-                <w:rPr>
-                  <w:rFonts w:eastAsia="Times New Roman" w:cstheme="minorHAnsi"/>
-                  <w:sz w:val="18"/>
-                  <w:szCs w:val="18"/>
-                  <w:lang w:val="hr-HR"/>
-                </w:rPr>
-                <w:t>Administrator PU</w:t>
-              </w:r>
-              <w:r>
-                <w:rPr>
-                  <w:rFonts w:eastAsia="Times New Roman" w:cstheme="minorHAnsi"/>
-                  <w:sz w:val="18"/>
-                  <w:szCs w:val="18"/>
-                  <w:lang w:val="hr-HR"/>
-                </w:rPr>
-                <w:t xml:space="preserve">. </w:t>
-              </w:r>
-            </w:ins>
+                <w:rFonts w:eastAsia="Times New Roman" w:cstheme="minorHAnsi"/>
+                <w:sz w:val="18"/>
+                <w:szCs w:val="18"/>
+                <w:lang w:val="hr-HR"/>
+              </w:rPr>
+            </w:pPr>
+            <w:r>
+              <w:rPr>
+                <w:rFonts w:eastAsia="Times New Roman" w:cstheme="minorHAnsi"/>
+                <w:sz w:val="18"/>
+                <w:szCs w:val="18"/>
+                <w:lang w:val="hr-HR"/>
+              </w:rPr>
+              <w:t xml:space="preserve">VIES registar može ažurirati samo </w:t>
+            </w:r>
+            <w:r>
+              <w:rPr>
+                <w:rFonts w:eastAsia="Times New Roman" w:cstheme="minorHAnsi"/>
+                <w:sz w:val="18"/>
+                <w:szCs w:val="18"/>
+                <w:lang w:val="hr-HR"/>
+              </w:rPr>
+              <w:t>Administrator PU</w:t>
+            </w:r>
+            <w:r>
+              <w:rPr>
+                <w:rFonts w:eastAsia="Times New Roman" w:cstheme="minorHAnsi"/>
+                <w:sz w:val="18"/>
+                <w:szCs w:val="18"/>
+                <w:lang w:val="hr-HR"/>
+              </w:rPr>
+              <w:t xml:space="preserve">. </w:t>
+            </w:r>
           </w:p>
           <w:p>
             <w:pPr>
               <w:widowControl w:val="0"/>
               <w:spacing w:after="60" w:line="240" w:lineRule="atLeast"/>
               <w:rPr>
-                <w:ins w:id="89" w:author="Lidija" w:date="2014-04-25T13:37:00Z"/>
                 <w:rFonts w:eastAsia="Times New Roman" w:cstheme="minorHAnsi"/>
                 <w:sz w:val="18"/>
                 <w:szCs w:val="18"/>
@@ -10286,9 +9800,6 @@
         </w:tc>
       </w:tr>
       <w:tr>
-        <w:trPr>
-          <w:ins w:id="90" w:author="Lidija" w:date="2014-04-25T13:37:00Z"/>
-        </w:trPr>
         <w:tc>
           <w:tcPr>
             <w:tcW w:w="1668" w:type="dxa"/>
@@ -10299,24 +9810,21 @@
               <w:widowControl w:val="0"/>
               <w:spacing w:after="120" w:line="240" w:lineRule="atLeast"/>
               <w:rPr>
-                <w:ins w:id="91" w:author="Lidija" w:date="2014-04-25T13:37:00Z"/>
-                <w:rFonts w:eastAsia="Times New Roman" w:cstheme="minorHAnsi"/>
-                <w:sz w:val="18"/>
-                <w:szCs w:val="18"/>
-                <w:lang w:val="hr-HR"/>
-              </w:rPr>
-            </w:pPr>
-            <w:ins w:id="92" w:author="Lidija" w:date="2014-04-25T13:37:00Z">
-              <w:r>
-                <w:rPr>
-                  <w:rFonts w:eastAsia="Times New Roman" w:cstheme="minorHAnsi"/>
-                  <w:sz w:val="18"/>
-                  <w:szCs w:val="18"/>
-                  <w:lang w:val="hr-HR"/>
-                </w:rPr>
-                <w:t>Rezultat</w:t>
-              </w:r>
-            </w:ins>
+                <w:rFonts w:eastAsia="Times New Roman" w:cstheme="minorHAnsi"/>
+                <w:sz w:val="18"/>
+                <w:szCs w:val="18"/>
+                <w:lang w:val="hr-HR"/>
+              </w:rPr>
+            </w:pPr>
+            <w:r>
+              <w:rPr>
+                <w:rFonts w:eastAsia="Times New Roman" w:cstheme="minorHAnsi"/>
+                <w:sz w:val="18"/>
+                <w:szCs w:val="18"/>
+                <w:lang w:val="hr-HR"/>
+              </w:rPr>
+              <w:t>Rezultat</w:t>
+            </w:r>
           </w:p>
         </w:tc>
         <w:tc>
@@ -10328,31 +9836,25 @@
               <w:widowControl w:val="0"/>
               <w:spacing w:after="60" w:line="240" w:lineRule="atLeast"/>
               <w:rPr>
-                <w:ins w:id="93" w:author="Lidija" w:date="2014-04-25T13:37:00Z"/>
-                <w:rFonts w:eastAsia="Times New Roman" w:cstheme="minorHAnsi"/>
-                <w:sz w:val="18"/>
-                <w:szCs w:val="18"/>
-                <w:lang w:val="hr-HR"/>
-              </w:rPr>
-            </w:pPr>
-            <w:ins w:id="94" w:author="Lidija" w:date="2014-04-25T13:37:00Z">
-              <w:r>
-                <w:rPr>
-                  <w:rFonts w:eastAsia="Times New Roman" w:cstheme="minorHAnsi"/>
-                  <w:sz w:val="18"/>
-                  <w:szCs w:val="18"/>
-                  <w:lang w:val="hr-HR"/>
-                </w:rPr>
-                <w:t xml:space="preserve"> Podaci o PDV obveznicima su ažurirani.</w:t>
-              </w:r>
-            </w:ins>
+                <w:rFonts w:eastAsia="Times New Roman" w:cstheme="minorHAnsi"/>
+                <w:sz w:val="18"/>
+                <w:szCs w:val="18"/>
+                <w:lang w:val="hr-HR"/>
+              </w:rPr>
+            </w:pPr>
+            <w:r>
+              <w:rPr>
+                <w:rFonts w:eastAsia="Times New Roman" w:cstheme="minorHAnsi"/>
+                <w:sz w:val="18"/>
+                <w:szCs w:val="18"/>
+                <w:lang w:val="hr-HR"/>
+              </w:rPr>
+              <w:t xml:space="preserve"> Podaci o PDV obveznicima su ažurirani.</w:t>
+            </w:r>
           </w:p>
         </w:tc>
       </w:tr>
       <w:tr>
-        <w:trPr>
-          <w:ins w:id="95" w:author="Lidija" w:date="2014-04-25T13:37:00Z"/>
-        </w:trPr>
         <w:tc>
           <w:tcPr>
             <w:tcW w:w="1668" w:type="dxa"/>
@@ -10363,24 +9865,21 @@
               <w:widowControl w:val="0"/>
               <w:spacing w:after="120" w:line="240" w:lineRule="atLeast"/>
               <w:rPr>
-                <w:ins w:id="96" w:author="Lidija" w:date="2014-04-25T13:37:00Z"/>
-                <w:rFonts w:eastAsia="Times New Roman" w:cstheme="minorHAnsi"/>
-                <w:sz w:val="18"/>
-                <w:szCs w:val="18"/>
-                <w:lang w:val="hr-HR"/>
-              </w:rPr>
-            </w:pPr>
-            <w:ins w:id="97" w:author="Lidija" w:date="2014-04-25T13:37:00Z">
-              <w:r>
-                <w:rPr>
-                  <w:rFonts w:eastAsia="Times New Roman" w:cstheme="minorHAnsi"/>
-                  <w:sz w:val="18"/>
-                  <w:szCs w:val="18"/>
-                  <w:lang w:val="hr-HR"/>
-                </w:rPr>
-                <w:t>Dokumenti</w:t>
-              </w:r>
-            </w:ins>
+                <w:rFonts w:eastAsia="Times New Roman" w:cstheme="minorHAnsi"/>
+                <w:sz w:val="18"/>
+                <w:szCs w:val="18"/>
+                <w:lang w:val="hr-HR"/>
+              </w:rPr>
+            </w:pPr>
+            <w:r>
+              <w:rPr>
+                <w:rFonts w:eastAsia="Times New Roman" w:cstheme="minorHAnsi"/>
+                <w:sz w:val="18"/>
+                <w:szCs w:val="18"/>
+                <w:lang w:val="hr-HR"/>
+              </w:rPr>
+              <w:t>Dokumenti</w:t>
+            </w:r>
           </w:p>
         </w:tc>
         <w:tc>
@@ -10392,42 +9891,34 @@
               <w:widowControl w:val="0"/>
               <w:spacing w:after="60" w:line="240" w:lineRule="atLeast"/>
               <w:rPr>
-                <w:ins w:id="98" w:author="Lidija" w:date="2014-04-25T13:37:00Z"/>
-                <w:rFonts w:eastAsia="Times New Roman" w:cstheme="minorHAnsi"/>
-                <w:sz w:val="18"/>
-                <w:szCs w:val="18"/>
-                <w:lang w:val="hr-HR"/>
-              </w:rPr>
-            </w:pPr>
-            <w:ins w:id="99" w:author="Lidija" w:date="2014-04-25T13:37:00Z">
-              <w:r>
-                <w:rPr>
-                  <w:rFonts w:eastAsia="Times New Roman" w:cstheme="minorHAnsi"/>
-                  <w:sz w:val="18"/>
-                  <w:szCs w:val="18"/>
-                  <w:lang w:val="hr-HR"/>
-                </w:rPr>
-                <w:t xml:space="preserve">  UC20</w:t>
-              </w:r>
-            </w:ins>
-            <w:ins w:id="100" w:author="Lidija" w:date="2014-04-25T13:40:00Z">
-              <w:r>
-                <w:rPr>
-                  <w:rFonts w:eastAsia="Times New Roman" w:cstheme="minorHAnsi"/>
-                  <w:sz w:val="18"/>
-                  <w:szCs w:val="18"/>
-                  <w:lang w:val="hr-HR"/>
-                </w:rPr>
-                <w:t>3</w:t>
-              </w:r>
-            </w:ins>
+                <w:rFonts w:eastAsia="Times New Roman" w:cstheme="minorHAnsi"/>
+                <w:sz w:val="18"/>
+                <w:szCs w:val="18"/>
+                <w:lang w:val="hr-HR"/>
+              </w:rPr>
+            </w:pPr>
+            <w:r>
+              <w:rPr>
+                <w:rFonts w:eastAsia="Times New Roman" w:cstheme="minorHAnsi"/>
+                <w:sz w:val="18"/>
+                <w:szCs w:val="18"/>
+                <w:lang w:val="hr-HR"/>
+              </w:rPr>
+              <w:t xml:space="preserve">  UC20</w:t>
+            </w:r>
+            <w:r>
+              <w:rPr>
+                <w:rFonts w:eastAsia="Times New Roman" w:cstheme="minorHAnsi"/>
+                <w:sz w:val="18"/>
+                <w:szCs w:val="18"/>
+                <w:lang w:val="hr-HR"/>
+              </w:rPr>
+              <w:t>3</w:t>
+            </w:r>
           </w:p>
         </w:tc>
       </w:tr>
       <w:tr>
-        <w:trPr>
-          <w:ins w:id="101" w:author="Lidija" w:date="2014-04-25T13:37:00Z"/>
-        </w:trPr>
         <w:tc>
           <w:tcPr>
             <w:tcW w:w="1668" w:type="dxa"/>
@@ -10438,24 +9929,21 @@
               <w:widowControl w:val="0"/>
               <w:spacing w:after="120" w:line="240" w:lineRule="atLeast"/>
               <w:rPr>
-                <w:ins w:id="102" w:author="Lidija" w:date="2014-04-25T13:37:00Z"/>
-                <w:rFonts w:eastAsia="Times New Roman" w:cstheme="minorHAnsi"/>
-                <w:sz w:val="18"/>
-                <w:szCs w:val="18"/>
-                <w:lang w:val="hr-HR"/>
-              </w:rPr>
-            </w:pPr>
-            <w:ins w:id="103" w:author="Lidija" w:date="2014-04-25T13:37:00Z">
-              <w:r>
-                <w:rPr>
-                  <w:rFonts w:eastAsia="Times New Roman" w:cstheme="minorHAnsi"/>
-                  <w:sz w:val="18"/>
-                  <w:szCs w:val="18"/>
-                  <w:lang w:val="hr-HR"/>
-                </w:rPr>
-                <w:t>Korisnici/Resursi</w:t>
-              </w:r>
-            </w:ins>
+                <w:rFonts w:eastAsia="Times New Roman" w:cstheme="minorHAnsi"/>
+                <w:sz w:val="18"/>
+                <w:szCs w:val="18"/>
+                <w:lang w:val="hr-HR"/>
+              </w:rPr>
+            </w:pPr>
+            <w:r>
+              <w:rPr>
+                <w:rFonts w:eastAsia="Times New Roman" w:cstheme="minorHAnsi"/>
+                <w:sz w:val="18"/>
+                <w:szCs w:val="18"/>
+                <w:lang w:val="hr-HR"/>
+              </w:rPr>
+              <w:t>Korisnici/Resursi</w:t>
+            </w:r>
           </w:p>
         </w:tc>
         <w:tc>
@@ -10467,24 +9955,21 @@
               <w:widowControl w:val="0"/>
               <w:spacing w:after="60" w:line="240" w:lineRule="atLeast"/>
               <w:rPr>
-                <w:ins w:id="104" w:author="Lidija" w:date="2014-04-25T13:37:00Z"/>
-                <w:rFonts w:eastAsia="Times New Roman" w:cstheme="minorHAnsi"/>
-                <w:sz w:val="18"/>
-                <w:szCs w:val="18"/>
-                <w:lang w:val="hr-HR"/>
-              </w:rPr>
-            </w:pPr>
-            <w:ins w:id="105" w:author="Lidija" w:date="2014-04-25T13:37:00Z">
-              <w:r>
-                <w:rPr>
-                  <w:rFonts w:eastAsia="Times New Roman" w:cstheme="minorHAnsi"/>
-                  <w:sz w:val="18"/>
-                  <w:szCs w:val="18"/>
-                  <w:lang w:val="hr-HR"/>
-                </w:rPr>
-                <w:t>Administrator PU</w:t>
-              </w:r>
-            </w:ins>
+                <w:rFonts w:eastAsia="Times New Roman" w:cstheme="minorHAnsi"/>
+                <w:sz w:val="18"/>
+                <w:szCs w:val="18"/>
+                <w:lang w:val="hr-HR"/>
+              </w:rPr>
+            </w:pPr>
+            <w:r>
+              <w:rPr>
+                <w:rFonts w:eastAsia="Times New Roman" w:cstheme="minorHAnsi"/>
+                <w:sz w:val="18"/>
+                <w:szCs w:val="18"/>
+                <w:lang w:val="hr-HR"/>
+              </w:rPr>
+              <w:t>Administrator PU</w:t>
+            </w:r>
           </w:p>
         </w:tc>
       </w:tr>
@@ -10493,7 +9978,6 @@
       <w:pPr>
         <w:jc w:val="both"/>
         <w:rPr>
-          <w:ins w:id="106" w:author="Lidija" w:date="2014-04-25T13:37:00Z"/>
           <w:rFonts w:eastAsia="Times New Roman" w:cstheme="minorHAnsi"/>
           <w:sz w:val="20"/>
           <w:szCs w:val="20"/>
@@ -10601,30 +10085,16 @@
         </w:rPr>
         <w:t xml:space="preserve">PP300 </w:t>
       </w:r>
-      <w:del w:id="107" w:author="Lidija" w:date="2014-04-25T13:06:00Z">
-        <w:r>
-          <w:rPr>
-            <w:rFonts w:eastAsia="Times New Roman" w:cstheme="minorHAnsi"/>
-            <w:b/>
-            <w:sz w:val="20"/>
-            <w:szCs w:val="20"/>
-            <w:lang w:val="hr-HR"/>
-          </w:rPr>
-          <w:delText>Ažuriranje</w:delText>
-        </w:r>
-      </w:del>
-      <w:ins w:id="108" w:author="Lidija" w:date="2014-04-25T13:06:00Z">
-        <w:r>
-          <w:rPr>
-            <w:rFonts w:eastAsia="Times New Roman" w:cstheme="minorHAnsi"/>
-            <w:b/>
-            <w:sz w:val="20"/>
-            <w:szCs w:val="20"/>
-            <w:lang w:val="hr-HR"/>
-          </w:rPr>
-          <w:t>Pregled</w:t>
-        </w:r>
-      </w:ins>
+      <w:r>
+        <w:rPr>
+          <w:rFonts w:eastAsia="Times New Roman" w:cstheme="minorHAnsi"/>
+          <w:b/>
+          <w:sz w:val="20"/>
+          <w:szCs w:val="20"/>
+          <w:lang w:val="hr-HR"/>
+        </w:rPr>
+        <w:t>Pregled</w:t>
+      </w:r>
       <w:r>
         <w:rPr>
           <w:rFonts w:eastAsia="Times New Roman" w:cstheme="minorHAnsi"/>
@@ -10708,30 +10178,16 @@
               </w:rPr>
               <w:t xml:space="preserve">PP300 </w:t>
             </w:r>
-            <w:del w:id="109" w:author="Lidija" w:date="2014-04-25T13:06:00Z">
-              <w:r>
-                <w:rPr>
-                  <w:rFonts w:eastAsia="Times New Roman" w:cstheme="minorHAnsi"/>
-                  <w:b/>
-                  <w:sz w:val="18"/>
-                  <w:szCs w:val="18"/>
-                  <w:lang w:val="hr-HR"/>
-                </w:rPr>
-                <w:delText>Ažuriranje</w:delText>
-              </w:r>
-            </w:del>
-            <w:ins w:id="110" w:author="Lidija" w:date="2014-04-25T13:06:00Z">
-              <w:r>
-                <w:rPr>
-                  <w:rFonts w:eastAsia="Times New Roman" w:cstheme="minorHAnsi"/>
-                  <w:b/>
-                  <w:sz w:val="18"/>
-                  <w:szCs w:val="18"/>
-                  <w:lang w:val="hr-HR"/>
-                </w:rPr>
-                <w:t>Pregled</w:t>
-              </w:r>
-            </w:ins>
+            <w:r>
+              <w:rPr>
+                <w:rFonts w:eastAsia="Times New Roman" w:cstheme="minorHAnsi"/>
+                <w:b/>
+                <w:sz w:val="18"/>
+                <w:szCs w:val="18"/>
+                <w:lang w:val="hr-HR"/>
+              </w:rPr>
+              <w:t>Pregled</w:t>
+            </w:r>
             <w:r>
               <w:rPr>
                 <w:rFonts w:eastAsia="Times New Roman" w:cstheme="minorHAnsi"/>
@@ -10830,28 +10286,15 @@
                 <w:lang w:val="hr-HR"/>
               </w:rPr>
             </w:pPr>
-            <w:del w:id="111" w:author="Lidija" w:date="2014-04-25T13:06:00Z">
-              <w:r>
-                <w:rPr>
-                  <w:rFonts w:eastAsia="Times New Roman" w:cstheme="minorHAnsi"/>
-                  <w:sz w:val="18"/>
-                  <w:szCs w:val="18"/>
-                  <w:lang w:val="hr-HR"/>
-                </w:rPr>
-                <w:delText>Porezni obveznik</w:delText>
-              </w:r>
-            </w:del>
-            <w:ins w:id="112" w:author="Lidija" w:date="2014-04-25T13:06:00Z">
-              <w:r>
-                <w:rPr>
-                  <w:rFonts w:eastAsia="Times New Roman" w:cstheme="minorHAnsi"/>
-                  <w:sz w:val="18"/>
-                  <w:szCs w:val="18"/>
-                  <w:lang w:val="hr-HR"/>
-                </w:rPr>
-                <w:t>Korisnik</w:t>
-              </w:r>
-            </w:ins>
+            <w:r>
+              <w:rPr>
+                <w:rFonts w:eastAsia="Times New Roman" w:cstheme="minorHAnsi"/>
+                <w:sz w:val="18"/>
+                <w:szCs w:val="18"/>
+                <w:lang w:val="hr-HR"/>
+              </w:rPr>
+              <w:t>Korisnik</w:t>
+            </w:r>
             <w:r>
               <w:rPr>
                 <w:rFonts w:eastAsia="Times New Roman" w:cstheme="minorHAnsi"/>
@@ -10861,46 +10304,15 @@
               </w:rPr>
               <w:t xml:space="preserve"> može pregledavati šifarnike</w:t>
             </w:r>
-            <w:del w:id="113" w:author="Lidija" w:date="2014-04-25T13:06:00Z">
-              <w:r>
-                <w:rPr>
-                  <w:rFonts w:eastAsia="Times New Roman" w:cstheme="minorHAnsi"/>
-                  <w:sz w:val="18"/>
-                  <w:szCs w:val="18"/>
-                  <w:lang w:val="hr-HR"/>
-                </w:rPr>
-                <w:delText xml:space="preserve">, a </w:delText>
-              </w:r>
-              <w:r>
-                <w:rPr>
-                  <w:rFonts w:eastAsia="Times New Roman" w:cstheme="minorHAnsi"/>
-                  <w:sz w:val="18"/>
-                  <w:szCs w:val="18"/>
-                  <w:lang w:val="hr-HR"/>
-                </w:rPr>
-                <w:delText>Administrator PU</w:delText>
-              </w:r>
-              <w:r>
-                <w:rPr>
-                  <w:rFonts w:eastAsia="Times New Roman" w:cstheme="minorHAnsi"/>
-                  <w:sz w:val="18"/>
-                  <w:szCs w:val="18"/>
-                  <w:lang w:val="hr-HR"/>
-                </w:rPr>
-                <w:delText xml:space="preserve"> ih može i ažurirati</w:delText>
-              </w:r>
-            </w:del>
-            <w:ins w:id="114" w:author="Lidija" w:date="2014-04-25T13:07:00Z">
-              <w:r>
-                <w:rPr>
-                  <w:rFonts w:eastAsia="Times New Roman" w:cstheme="minorHAnsi"/>
-                  <w:sz w:val="18"/>
-                  <w:szCs w:val="18"/>
-                  <w:lang w:val="hr-HR"/>
-                </w:rPr>
-                <w:t>.</w:t>
-              </w:r>
-            </w:ins>
+            <w:r>
+              <w:rPr>
+                <w:rFonts w:eastAsia="Times New Roman" w:cstheme="minorHAnsi"/>
+                <w:sz w:val="18"/>
+                <w:szCs w:val="18"/>
+                <w:lang w:val="hr-HR"/>
+              </w:rPr>
+              <w:t>.</w:t>
+            </w:r>
           </w:p>
         </w:tc>
       </w:tr>
@@ -10941,7 +10353,6 @@
               <w:widowControl w:val="0"/>
               <w:spacing w:after="60" w:line="240" w:lineRule="atLeast"/>
               <w:rPr>
-                <w:del w:id="115" w:author="Lidija" w:date="2014-04-25T13:07:00Z"/>
                 <w:rFonts w:eastAsia="Times New Roman" w:cstheme="minorHAnsi"/>
                 <w:sz w:val="18"/>
                 <w:szCs w:val="18"/>
@@ -10957,17 +10368,15 @@
               </w:rPr>
               <w:t xml:space="preserve">Šifarnici mogu sadržavati samo zakonski propisane podatke, odgovornost za njihovu ispravnost ima </w:t>
             </w:r>
-            <w:ins w:id="116" w:author="Lidija" w:date="2014-04-25T13:07:00Z">
-              <w:r>
-                <w:rPr>
-                  <w:rFonts w:eastAsia="Times New Roman" w:cstheme="minorHAnsi"/>
-                  <w:sz w:val="18"/>
-                  <w:szCs w:val="18"/>
-                  <w:lang w:val="hr-HR"/>
-                </w:rPr>
-                <w:t xml:space="preserve">DB </w:t>
-              </w:r>
-            </w:ins>
+            <w:r>
+              <w:rPr>
+                <w:rFonts w:eastAsia="Times New Roman" w:cstheme="minorHAnsi"/>
+                <w:sz w:val="18"/>
+                <w:szCs w:val="18"/>
+                <w:lang w:val="hr-HR"/>
+              </w:rPr>
+              <w:t xml:space="preserve">DB </w:t>
+            </w:r>
             <w:r>
               <w:rPr>
                 <w:rFonts w:eastAsia="Times New Roman" w:cstheme="minorHAnsi"/>
@@ -10977,58 +10386,6 @@
               </w:rPr>
               <w:t>Administrator</w:t>
             </w:r>
-            <w:del w:id="117" w:author="Lidija" w:date="2014-04-25T13:07:00Z">
-              <w:r>
-                <w:rPr>
-                  <w:rFonts w:eastAsia="Times New Roman" w:cstheme="minorHAnsi"/>
-                  <w:sz w:val="18"/>
-                  <w:szCs w:val="18"/>
-                  <w:lang w:val="hr-HR"/>
-                </w:rPr>
-                <w:delText xml:space="preserve"> PU</w:delText>
-              </w:r>
-              <w:r>
-                <w:rPr>
-                  <w:rFonts w:eastAsia="Times New Roman" w:cstheme="minorHAnsi"/>
-                  <w:sz w:val="18"/>
-                  <w:szCs w:val="18"/>
-                  <w:lang w:val="hr-HR"/>
-                </w:rPr>
-                <w:delText>. Mogu se unositi samo podaci zadanog formata.</w:delText>
-              </w:r>
-            </w:del>
-          </w:p>
-          <w:p>
-            <w:pPr>
-              <w:widowControl w:val="0"/>
-              <w:spacing w:after="60" w:line="240" w:lineRule="atLeast"/>
-              <w:rPr>
-                <w:rFonts w:eastAsia="Times New Roman" w:cstheme="minorHAnsi"/>
-                <w:sz w:val="18"/>
-                <w:szCs w:val="18"/>
-                <w:lang w:val="hr-HR"/>
-              </w:rPr>
-            </w:pPr>
-            <w:del w:id="118" w:author="Lidija" w:date="2014-04-25T13:07:00Z">
-              <w:r>
-                <w:rPr>
-                  <w:rFonts w:eastAsia="Times New Roman" w:cstheme="minorHAnsi"/>
-                  <w:sz w:val="18"/>
-                  <w:szCs w:val="18"/>
-                  <w:lang w:val="hr-HR"/>
-                </w:rPr>
-                <w:delText>Administrator PU</w:delText>
-              </w:r>
-              <w:r>
-                <w:rPr>
-                  <w:rFonts w:eastAsia="Times New Roman" w:cstheme="minorHAnsi"/>
-                  <w:sz w:val="18"/>
-                  <w:szCs w:val="18"/>
-                  <w:lang w:val="hr-HR"/>
-                </w:rPr>
-                <w:delText xml:space="preserve"> ima ovlaštenje za ažuriranje podataka u šifarnicima, a svi ostali korisnici samo pregled istih.</w:delText>
-              </w:r>
-            </w:del>
           </w:p>
         </w:tc>
       </w:tr>
@@ -11093,28 +10450,15 @@
               </w:rPr>
               <w:t xml:space="preserve">Šifarnici </w:t>
             </w:r>
-            <w:del w:id="119" w:author="Lidija" w:date="2014-04-25T13:07:00Z">
-              <w:r>
-                <w:rPr>
-                  <w:rFonts w:eastAsia="Times New Roman" w:cstheme="minorHAnsi"/>
-                  <w:sz w:val="18"/>
-                  <w:szCs w:val="18"/>
-                  <w:lang w:val="hr-HR"/>
-                </w:rPr>
-                <w:delText>su ažurirani.</w:delText>
-              </w:r>
-            </w:del>
-            <w:ins w:id="120" w:author="Lidija" w:date="2014-04-25T13:07:00Z">
-              <w:r>
-                <w:rPr>
-                  <w:rFonts w:eastAsia="Times New Roman" w:cstheme="minorHAnsi"/>
-                  <w:sz w:val="18"/>
-                  <w:szCs w:val="18"/>
-                  <w:lang w:val="hr-HR"/>
-                </w:rPr>
-                <w:t>se mogu pregledavati</w:t>
-              </w:r>
-            </w:ins>
+            <w:r>
+              <w:rPr>
+                <w:rFonts w:eastAsia="Times New Roman" w:cstheme="minorHAnsi"/>
+                <w:sz w:val="18"/>
+                <w:szCs w:val="18"/>
+                <w:lang w:val="hr-HR"/>
+              </w:rPr>
+              <w:t>se mogu pregledavati</w:t>
+            </w:r>
           </w:p>
         </w:tc>
       </w:tr>
@@ -11307,30 +10651,6 @@
         </w:rPr>
         <w:t xml:space="preserve">PP301 </w:t>
       </w:r>
-      <w:del w:id="121" w:author="Lidija" w:date="2014-04-25T13:10:00Z">
-        <w:r>
-          <w:rPr>
-            <w:rFonts w:eastAsia="Times New Roman" w:cstheme="minorHAnsi"/>
-            <w:b/>
-            <w:sz w:val="20"/>
-            <w:szCs w:val="20"/>
-            <w:lang w:val="hr-HR"/>
-          </w:rPr>
-          <w:delText>Ažuriranje registra</w:delText>
-        </w:r>
-      </w:del>
-      <w:ins w:id="122" w:author="Lidija" w:date="2014-04-25T13:10:00Z">
-        <w:r>
-          <w:rPr>
-            <w:rFonts w:eastAsia="Times New Roman" w:cstheme="minorHAnsi"/>
-            <w:b/>
-            <w:sz w:val="20"/>
-            <w:szCs w:val="20"/>
-            <w:lang w:val="hr-HR"/>
-          </w:rPr>
-          <w:t xml:space="preserve">Unos </w:t>
-        </w:r>
-      </w:ins>
       <w:r>
         <w:rPr>
           <w:rFonts w:eastAsia="Times New Roman" w:cstheme="minorHAnsi"/>
@@ -11339,20 +10659,28 @@
           <w:szCs w:val="20"/>
           <w:lang w:val="hr-HR"/>
         </w:rPr>
+        <w:t xml:space="preserve">Unos </w:t>
+      </w:r>
+      <w:r>
+        <w:rPr>
+          <w:rFonts w:eastAsia="Times New Roman" w:cstheme="minorHAnsi"/>
+          <w:b/>
+          <w:sz w:val="20"/>
+          <w:szCs w:val="20"/>
+          <w:lang w:val="hr-HR"/>
+        </w:rPr>
         <w:t xml:space="preserve"> PDV podataka</w:t>
       </w:r>
-      <w:ins w:id="123" w:author="Lidija" w:date="2014-04-25T13:10:00Z">
-        <w:r>
-          <w:rPr>
-            <w:rFonts w:eastAsia="Times New Roman" w:cstheme="minorHAnsi"/>
-            <w:b/>
-            <w:sz w:val="20"/>
-            <w:szCs w:val="20"/>
-            <w:lang w:val="hr-HR"/>
-          </w:rPr>
-          <w:t xml:space="preserve"> u registar</w:t>
-        </w:r>
-      </w:ins>
+      <w:r>
+        <w:rPr>
+          <w:rFonts w:eastAsia="Times New Roman" w:cstheme="minorHAnsi"/>
+          <w:b/>
+          <w:sz w:val="20"/>
+          <w:szCs w:val="20"/>
+          <w:lang w:val="hr-HR"/>
+        </w:rPr>
+        <w:t xml:space="preserve"> u registar</w:t>
+      </w:r>
     </w:p>
     <w:tbl>
       <w:tblPr>
@@ -11424,30 +10752,6 @@
               </w:rPr>
               <w:t xml:space="preserve">PP301 </w:t>
             </w:r>
-            <w:del w:id="124" w:author="Lidija" w:date="2014-04-25T13:10:00Z">
-              <w:r>
-                <w:rPr>
-                  <w:rFonts w:eastAsia="Times New Roman" w:cstheme="minorHAnsi"/>
-                  <w:b/>
-                  <w:sz w:val="20"/>
-                  <w:szCs w:val="20"/>
-                  <w:lang w:val="hr-HR"/>
-                </w:rPr>
-                <w:delText>Ažuriranje registra</w:delText>
-              </w:r>
-            </w:del>
-            <w:ins w:id="125" w:author="Lidija" w:date="2014-04-25T13:10:00Z">
-              <w:r>
-                <w:rPr>
-                  <w:rFonts w:eastAsia="Times New Roman" w:cstheme="minorHAnsi"/>
-                  <w:b/>
-                  <w:sz w:val="20"/>
-                  <w:szCs w:val="20"/>
-                  <w:lang w:val="hr-HR"/>
-                </w:rPr>
-                <w:t>Unos</w:t>
-              </w:r>
-            </w:ins>
             <w:r>
               <w:rPr>
                 <w:rFonts w:eastAsia="Times New Roman" w:cstheme="minorHAnsi"/>
@@ -11456,20 +10760,28 @@
                 <w:szCs w:val="20"/>
                 <w:lang w:val="hr-HR"/>
               </w:rPr>
+              <w:t>Unos</w:t>
+            </w:r>
+            <w:r>
+              <w:rPr>
+                <w:rFonts w:eastAsia="Times New Roman" w:cstheme="minorHAnsi"/>
+                <w:b/>
+                <w:sz w:val="20"/>
+                <w:szCs w:val="20"/>
+                <w:lang w:val="hr-HR"/>
+              </w:rPr>
               <w:t xml:space="preserve"> PDV podataka</w:t>
             </w:r>
-            <w:ins w:id="126" w:author="Lidija" w:date="2014-04-25T13:10:00Z">
-              <w:r>
-                <w:rPr>
-                  <w:rFonts w:eastAsia="Times New Roman" w:cstheme="minorHAnsi"/>
-                  <w:b/>
-                  <w:sz w:val="20"/>
-                  <w:szCs w:val="20"/>
-                  <w:lang w:val="hr-HR"/>
-                </w:rPr>
-                <w:t xml:space="preserve"> u registar</w:t>
-              </w:r>
-            </w:ins>
+            <w:r>
+              <w:rPr>
+                <w:rFonts w:eastAsia="Times New Roman" w:cstheme="minorHAnsi"/>
+                <w:b/>
+                <w:sz w:val="20"/>
+                <w:szCs w:val="20"/>
+                <w:lang w:val="hr-HR"/>
+              </w:rPr>
+              <w:t xml:space="preserve"> u registar</w:t>
+            </w:r>
           </w:p>
         </w:tc>
       </w:tr>
@@ -11516,28 +10828,15 @@
                 <w:lang w:val="hr-HR"/>
               </w:rPr>
             </w:pPr>
-            <w:del w:id="127" w:author="Lidija" w:date="2014-04-25T13:10:00Z">
-              <w:r>
-                <w:rPr>
-                  <w:rFonts w:eastAsia="Times New Roman" w:cstheme="minorHAnsi"/>
-                  <w:sz w:val="18"/>
-                  <w:szCs w:val="18"/>
-                  <w:lang w:val="hr-HR"/>
-                </w:rPr>
-                <w:delText>Korsinik</w:delText>
-              </w:r>
-            </w:del>
-            <w:ins w:id="128" w:author="Lidija" w:date="2014-04-25T13:10:00Z">
-              <w:r>
-                <w:rPr>
-                  <w:rFonts w:eastAsia="Times New Roman" w:cstheme="minorHAnsi"/>
-                  <w:sz w:val="18"/>
-                  <w:szCs w:val="18"/>
-                  <w:lang w:val="hr-HR"/>
-                </w:rPr>
-                <w:t>Porezni obveznik</w:t>
-              </w:r>
-            </w:ins>
+            <w:r>
+              <w:rPr>
+                <w:rFonts w:eastAsia="Times New Roman" w:cstheme="minorHAnsi"/>
+                <w:sz w:val="18"/>
+                <w:szCs w:val="18"/>
+                <w:lang w:val="hr-HR"/>
+              </w:rPr>
+              <w:t>Porezni obveznik</w:t>
+            </w:r>
             <w:r>
               <w:rPr>
                 <w:rFonts w:eastAsia="Times New Roman" w:cstheme="minorHAnsi"/>
@@ -11617,24 +10916,48 @@
               <w:widowControl w:val="0"/>
               <w:spacing w:after="60" w:line="240" w:lineRule="atLeast"/>
               <w:rPr>
-                <w:del w:id="129" w:author="Lidija" w:date="2014-04-25T13:11:00Z"/>
-                <w:rFonts w:eastAsia="Times New Roman" w:cstheme="minorHAnsi"/>
-                <w:sz w:val="18"/>
-                <w:szCs w:val="18"/>
-                <w:lang w:val="hr-HR"/>
-              </w:rPr>
-            </w:pPr>
-            <w:del w:id="130" w:author="Lidija" w:date="2014-04-25T13:11:00Z">
-              <w:r>
-                <w:rPr>
-                  <w:rFonts w:eastAsia="Times New Roman" w:cstheme="minorHAnsi"/>
-                  <w:sz w:val="18"/>
-                  <w:szCs w:val="18"/>
-                  <w:lang w:val="hr-HR"/>
-                </w:rPr>
-                <w:delText>Unos podataka u PDV registar implementiran je kroz posebnu korisničku aplikaciju.</w:delText>
-              </w:r>
-            </w:del>
+                <w:rFonts w:eastAsia="Times New Roman" w:cstheme="minorHAnsi"/>
+                <w:sz w:val="18"/>
+                <w:szCs w:val="18"/>
+                <w:lang w:val="hr-HR"/>
+              </w:rPr>
+            </w:pPr>
+            <w:r>
+              <w:rPr>
+                <w:rFonts w:eastAsia="Times New Roman" w:cstheme="minorHAnsi"/>
+                <w:sz w:val="18"/>
+                <w:szCs w:val="18"/>
+                <w:lang w:val="hr-HR"/>
+              </w:rPr>
+              <w:t xml:space="preserve">Unos i ažuriranje PDV podataka omogućeno je samo </w:t>
+            </w:r>
+            <w:r>
+              <w:rPr>
+                <w:rFonts w:eastAsia="Times New Roman" w:cstheme="minorHAnsi"/>
+                <w:sz w:val="18"/>
+                <w:szCs w:val="18"/>
+                <w:lang w:val="hr-HR"/>
+              </w:rPr>
+              <w:t>Poreznom</w:t>
+            </w:r>
+            <w:r>
+              <w:rPr>
+                <w:rFonts w:eastAsia="Times New Roman" w:cstheme="minorHAnsi"/>
+                <w:sz w:val="18"/>
+                <w:szCs w:val="18"/>
+                <w:lang w:val="hr-HR"/>
+              </w:rPr>
+              <w:t xml:space="preserve"> obveznik</w:t>
+            </w:r>
+            <w:r>
+              <w:rPr>
+                <w:rFonts w:eastAsia="Times New Roman" w:cstheme="minorHAnsi"/>
+                <w:sz w:val="18"/>
+                <w:szCs w:val="18"/>
+                <w:lang w:val="hr-HR"/>
+              </w:rPr>
+              <w:t>u.</w:t>
+            </w:r>
           </w:p>
           <w:p>
             <w:pPr>
@@ -11654,34 +10977,34 @@
                 <w:szCs w:val="18"/>
                 <w:lang w:val="hr-HR"/>
               </w:rPr>
-              <w:t xml:space="preserve">Unos i ažuriranje PDV podataka omogućeno je samo </w:t>
-            </w:r>
-            <w:r>
-              <w:rPr>
-                <w:rFonts w:eastAsia="Times New Roman" w:cstheme="minorHAnsi"/>
-                <w:sz w:val="18"/>
-                <w:szCs w:val="18"/>
-                <w:lang w:val="hr-HR"/>
-              </w:rPr>
-              <w:t>Poreznom</w:t>
-            </w:r>
-            <w:r>
-              <w:rPr>
-                <w:rFonts w:eastAsia="Times New Roman" w:cstheme="minorHAnsi"/>
-                <w:sz w:val="18"/>
-                <w:szCs w:val="18"/>
-                <w:lang w:val="hr-HR"/>
-              </w:rPr>
-              <w:t xml:space="preserve"> obveznik</w:t>
-            </w:r>
-            <w:r>
-              <w:rPr>
-                <w:rFonts w:eastAsia="Times New Roman" w:cstheme="minorHAnsi"/>
-                <w:sz w:val="18"/>
-                <w:szCs w:val="18"/>
-                <w:lang w:val="hr-HR"/>
-              </w:rPr>
-              <w:t>u.</w:t>
+              <w:t>Administrator PU</w:t>
+            </w:r>
+            <w:r>
+              <w:rPr>
+                <w:rFonts w:eastAsia="Times New Roman" w:cstheme="minorHAnsi"/>
+                <w:sz w:val="18"/>
+                <w:szCs w:val="18"/>
+                <w:lang w:val="hr-HR"/>
+              </w:rPr>
+              <w:t xml:space="preserve"> i </w:t>
+            </w:r>
+            <w:r>
+              <w:rPr>
+                <w:rFonts w:eastAsia="Times New Roman" w:cstheme="minorHAnsi"/>
+                <w:sz w:val="18"/>
+                <w:szCs w:val="18"/>
+                <w:lang w:val="hr-HR"/>
+              </w:rPr>
+              <w:t>Referent PU</w:t>
+            </w:r>
+            <w:r>
+              <w:rPr>
+                <w:rFonts w:eastAsia="Times New Roman" w:cstheme="minorHAnsi"/>
+                <w:sz w:val="18"/>
+                <w:szCs w:val="18"/>
+                <w:lang w:val="hr-HR"/>
+              </w:rPr>
+              <w:t xml:space="preserve">  mogu samo pregledavati PDV podatke.</w:t>
             </w:r>
           </w:p>
           <w:p>
@@ -11702,54 +11025,7 @@
                 <w:szCs w:val="18"/>
                 <w:lang w:val="hr-HR"/>
               </w:rPr>
-              <w:t>Administrator PU</w:t>
-            </w:r>
-            <w:r>
-              <w:rPr>
-                <w:rFonts w:eastAsia="Times New Roman" w:cstheme="minorHAnsi"/>
-                <w:sz w:val="18"/>
-                <w:szCs w:val="18"/>
-                <w:lang w:val="hr-HR"/>
-              </w:rPr>
-              <w:t xml:space="preserve"> i </w:t>
-            </w:r>
-            <w:r>
-              <w:rPr>
-                <w:rFonts w:eastAsia="Times New Roman" w:cstheme="minorHAnsi"/>
-                <w:sz w:val="18"/>
-                <w:szCs w:val="18"/>
-                <w:lang w:val="hr-HR"/>
-              </w:rPr>
-              <w:t>Referent PU</w:t>
-            </w:r>
-            <w:r>
-              <w:rPr>
-                <w:rFonts w:eastAsia="Times New Roman" w:cstheme="minorHAnsi"/>
-                <w:sz w:val="18"/>
-                <w:szCs w:val="18"/>
-                <w:lang w:val="hr-HR"/>
-              </w:rPr>
-              <w:t xml:space="preserve"> </w:t>
-            </w:r>
-            <w:del w:id="131" w:author="Lidija" w:date="2014-04-25T13:11:00Z">
-              <w:r>
-                <w:rPr>
-                  <w:rFonts w:eastAsia="Times New Roman" w:cstheme="minorHAnsi"/>
-                  <w:sz w:val="18"/>
-                  <w:szCs w:val="18"/>
-                  <w:lang w:val="hr-HR"/>
-                </w:rPr>
-                <w:delText>ih</w:delText>
-              </w:r>
-            </w:del>
-            <w:r>
-              <w:rPr>
-                <w:rFonts w:eastAsia="Times New Roman" w:cstheme="minorHAnsi"/>
-                <w:sz w:val="18"/>
-                <w:szCs w:val="18"/>
-                <w:lang w:val="hr-HR"/>
-              </w:rPr>
-              <w:t xml:space="preserve"> mogu samo pregledavati PDV podatke.</w:t>
+              <w:t>Unjeti podaci moraju zadovoljavati definirani format podataka.</w:t>
             </w:r>
           </w:p>
           <w:p>
@@ -11770,7 +11046,34 @@
                 <w:szCs w:val="18"/>
                 <w:lang w:val="hr-HR"/>
               </w:rPr>
-              <w:t>Unjeti podaci moraju zadovoljavati definirani format podataka.</w:t>
+              <w:t>Porezni obveznik</w:t>
+            </w:r>
+            <w:r>
+              <w:rPr>
+                <w:rFonts w:eastAsia="Times New Roman" w:cstheme="minorHAnsi"/>
+                <w:sz w:val="18"/>
+                <w:szCs w:val="18"/>
+                <w:lang w:val="hr-HR"/>
+              </w:rPr>
+              <w:t xml:space="preserve">a </w:t>
+            </w:r>
+            <w:r>
+              <w:rPr>
+                <w:rFonts w:eastAsia="Times New Roman" w:cstheme="minorHAnsi"/>
+                <w:sz w:val="18"/>
+                <w:szCs w:val="18"/>
+                <w:lang w:val="hr-HR"/>
+              </w:rPr>
+              <w:t xml:space="preserve">bi trebao </w:t>
+            </w:r>
+            <w:r>
+              <w:rPr>
+                <w:rFonts w:eastAsia="Times New Roman" w:cstheme="minorHAnsi"/>
+                <w:sz w:val="18"/>
+                <w:szCs w:val="18"/>
+                <w:lang w:val="hr-HR"/>
+              </w:rPr>
+              <w:t>unjeti i podatke sa PDV-S i/ili ZP prijave, ovisno o podacima iz PDV obrascima, ali isto nije obavezno.</w:t>
             </w:r>
           </w:p>
           <w:p>
@@ -11784,65 +11087,14 @@
                 <w:lang w:val="hr-HR"/>
               </w:rPr>
             </w:pPr>
-            <w:del w:id="132" w:author="Lidija" w:date="2014-04-25T13:11:00Z">
-              <w:r>
-                <w:rPr>
-                  <w:rFonts w:eastAsia="Times New Roman" w:cstheme="minorHAnsi"/>
-                  <w:sz w:val="18"/>
-                  <w:szCs w:val="18"/>
-                  <w:lang w:val="hr-HR"/>
-                </w:rPr>
-                <w:delText xml:space="preserve">Nakon unosa podataka sa PDV obrasca, sustav moraupozoriti </w:delText>
-              </w:r>
-            </w:del>
-            <w:r>
-              <w:rPr>
-                <w:rFonts w:eastAsia="Times New Roman" w:cstheme="minorHAnsi"/>
-                <w:sz w:val="18"/>
-                <w:szCs w:val="18"/>
-                <w:lang w:val="hr-HR"/>
-              </w:rPr>
-              <w:t>Porezni obveznik</w:t>
-            </w:r>
-            <w:r>
-              <w:rPr>
-                <w:rFonts w:eastAsia="Times New Roman" w:cstheme="minorHAnsi"/>
-                <w:sz w:val="18"/>
-                <w:szCs w:val="18"/>
-                <w:lang w:val="hr-HR"/>
-              </w:rPr>
-              <w:t xml:space="preserve">a </w:t>
-            </w:r>
-            <w:ins w:id="133" w:author="Lidija" w:date="2014-04-25T13:12:00Z">
-              <w:r>
-                <w:rPr>
-                  <w:rFonts w:eastAsia="Times New Roman" w:cstheme="minorHAnsi"/>
-                  <w:sz w:val="18"/>
-                  <w:szCs w:val="18"/>
-                  <w:lang w:val="hr-HR"/>
-                </w:rPr>
-                <w:t xml:space="preserve">bi trebao </w:t>
-              </w:r>
-            </w:ins>
-            <w:del w:id="134" w:author="Lidija" w:date="2014-04-25T13:12:00Z">
-              <w:r>
-                <w:rPr>
-                  <w:rFonts w:eastAsia="Times New Roman" w:cstheme="minorHAnsi"/>
-                  <w:sz w:val="18"/>
-                  <w:szCs w:val="18"/>
-                  <w:lang w:val="hr-HR"/>
-                </w:rPr>
-                <w:delText xml:space="preserve">da je dužan </w:delText>
-              </w:r>
-            </w:del>
-            <w:r>
-              <w:rPr>
-                <w:rFonts w:eastAsia="Times New Roman" w:cstheme="minorHAnsi"/>
-                <w:sz w:val="18"/>
-                <w:szCs w:val="18"/>
-                <w:lang w:val="hr-HR"/>
-              </w:rPr>
-              <w:t>unjeti i podatke sa PDV-S i/ili ZP prijave, ovisno o podacima iz PDV obrascima, ali isto nije obavezno.</w:t>
+            <w:r>
+              <w:rPr>
+                <w:rFonts w:eastAsia="Times New Roman" w:cstheme="minorHAnsi"/>
+                <w:sz w:val="18"/>
+                <w:szCs w:val="18"/>
+                <w:lang w:val="hr-HR"/>
+              </w:rPr>
+              <w:t>Podaci sa PDV-S i ZP prijave mogu se unjeti i naknadno.</w:t>
             </w:r>
           </w:p>
           <w:p>
@@ -11863,7 +11115,7 @@
                 <w:szCs w:val="18"/>
                 <w:lang w:val="hr-HR"/>
               </w:rPr>
-              <w:t>Podaci sa PDV-S i ZP prijave mogu se unjeti i naknadno.</w:t>
+              <w:t>Sučelje sadrži i polje (Status izvješća) sa porukom o tome da li je izvještaj zaprimljen ili odbijen od PU (inicijalna vrijednost: novi unos).</w:t>
             </w:r>
           </w:p>
           <w:p>
@@ -11871,111 +11123,12 @@
               <w:widowControl w:val="0"/>
               <w:spacing w:after="60" w:line="240" w:lineRule="atLeast"/>
               <w:rPr>
-                <w:del w:id="135" w:author="Lidija" w:date="2014-04-25T13:12:00Z"/>
-                <w:rFonts w:eastAsia="Times New Roman" w:cstheme="minorHAnsi"/>
-                <w:sz w:val="18"/>
-                <w:szCs w:val="18"/>
-                <w:lang w:val="hr-HR"/>
-              </w:rPr>
-            </w:pPr>
-            <w:del w:id="136" w:author="Lidija" w:date="2014-04-25T13:12:00Z">
-              <w:r>
-                <w:rPr>
-                  <w:rFonts w:eastAsia="Times New Roman" w:cstheme="minorHAnsi"/>
-                  <w:sz w:val="18"/>
-                  <w:szCs w:val="18"/>
-                  <w:lang w:val="hr-HR"/>
-                </w:rPr>
-                <w:delText>Porezni obveznik</w:delText>
-              </w:r>
-              <w:r>
-                <w:rPr>
-                  <w:rFonts w:eastAsia="Times New Roman" w:cstheme="minorHAnsi"/>
-                  <w:sz w:val="18"/>
-                  <w:szCs w:val="18"/>
-                  <w:lang w:val="hr-HR"/>
-                </w:rPr>
-                <w:delText xml:space="preserve"> može ažurirati i bilo koje prethodno unjete podatke.</w:delText>
-              </w:r>
-            </w:del>
-          </w:p>
-          <w:p>
-            <w:pPr>
-              <w:widowControl w:val="0"/>
-              <w:spacing w:after="60" w:line="240" w:lineRule="atLeast"/>
-              <w:rPr>
-                <w:del w:id="137" w:author="Lidija" w:date="2014-04-25T13:12:00Z"/>
-                <w:rFonts w:eastAsia="Times New Roman" w:cstheme="minorHAnsi"/>
-                <w:sz w:val="18"/>
-                <w:szCs w:val="18"/>
-                <w:lang w:val="hr-HR"/>
-              </w:rPr>
-            </w:pPr>
-            <w:del w:id="138" w:author="Lidija" w:date="2014-04-25T13:12:00Z">
-              <w:r>
-                <w:rPr>
-                  <w:rFonts w:eastAsia="Times New Roman" w:cstheme="minorHAnsi"/>
-                  <w:sz w:val="18"/>
-                  <w:szCs w:val="18"/>
-                  <w:lang w:val="hr-HR"/>
-                </w:rPr>
-                <w:delText>Porezni obveznik</w:delText>
-              </w:r>
-              <w:r>
-                <w:rPr>
-                  <w:rFonts w:eastAsia="Times New Roman" w:cstheme="minorHAnsi"/>
-                  <w:sz w:val="18"/>
-                  <w:szCs w:val="18"/>
-                  <w:lang w:val="hr-HR"/>
-                </w:rPr>
-                <w:delText xml:space="preserve"> može pobrisati i cijeli prethodni unos za određeni mjesec.</w:delText>
-              </w:r>
-            </w:del>
-          </w:p>
-          <w:p>
-            <w:pPr>
-              <w:widowControl w:val="0"/>
-              <w:spacing w:after="60" w:line="240" w:lineRule="atLeast"/>
-              <w:rPr>
-                <w:rFonts w:eastAsia="Times New Roman" w:cstheme="minorHAnsi"/>
-                <w:sz w:val="18"/>
-                <w:szCs w:val="18"/>
-                <w:lang w:val="hr-HR"/>
-              </w:rPr>
-            </w:pPr>
-            <w:r>
-              <w:rPr>
-                <w:rFonts w:eastAsia="Times New Roman" w:cstheme="minorHAnsi"/>
-                <w:sz w:val="18"/>
-                <w:szCs w:val="18"/>
-                <w:lang w:val="hr-HR"/>
-              </w:rPr>
-              <w:t>Sučelje sadrži i polje (Status izvješća) sa porukom o tome da li je izvještaj zaprimljen ili odbijen od PU (inicijalna vrijednost: novi unos).</w:t>
-            </w:r>
-          </w:p>
-          <w:p>
-            <w:pPr>
-              <w:widowControl w:val="0"/>
-              <w:spacing w:after="60" w:line="240" w:lineRule="atLeast"/>
-              <w:rPr>
-                <w:rFonts w:eastAsia="Times New Roman" w:cstheme="minorHAnsi"/>
-                <w:sz w:val="18"/>
-                <w:szCs w:val="18"/>
-                <w:lang w:val="hr-HR"/>
-              </w:rPr>
-            </w:pPr>
-            <w:del w:id="139" w:author="Lidija" w:date="2014-04-25T13:12:00Z">
-              <w:r>
-                <w:rPr>
-                  <w:rFonts w:eastAsia="Times New Roman" w:cstheme="minorHAnsi"/>
-                  <w:sz w:val="18"/>
-                  <w:szCs w:val="18"/>
-                  <w:lang w:val="hr-HR"/>
-                </w:rPr>
-                <w:lastRenderedPageBreak/>
-                <w:delText>Nakon ažuriranja podataka na odbijenim ili prethodno unjetim izvještajima vrijednost polja se vraća na inicijalnu vrijednost: novi unos.</w:delText>
-              </w:r>
-            </w:del>
+                <w:rFonts w:eastAsia="Times New Roman" w:cstheme="minorHAnsi"/>
+                <w:sz w:val="18"/>
+                <w:szCs w:val="18"/>
+                <w:lang w:val="hr-HR"/>
+              </w:rPr>
+            </w:pPr>
           </w:p>
         </w:tc>
       </w:tr>
@@ -12032,17 +11185,6 @@
               </w:rPr>
               <w:t xml:space="preserve">PDV podaci su unjeti </w:t>
             </w:r>
-            <w:del w:id="140" w:author="Lidija" w:date="2014-04-25T13:13:00Z">
-              <w:r>
-                <w:rPr>
-                  <w:rFonts w:eastAsia="Times New Roman" w:cstheme="minorHAnsi"/>
-                  <w:sz w:val="18"/>
-                  <w:szCs w:val="18"/>
-                  <w:lang w:val="hr-HR"/>
-                </w:rPr>
-                <w:delText>ili ažurirani</w:delText>
-              </w:r>
-            </w:del>
           </w:p>
         </w:tc>
       </w:tr>
@@ -12144,44 +11286,6 @@
                 <w:lang w:val="hr-HR"/>
               </w:rPr>
             </w:pPr>
-            <w:del w:id="141" w:author="Lidija" w:date="2014-04-25T13:13:00Z">
-              <w:r>
-                <w:rPr>
-                  <w:rFonts w:eastAsia="Times New Roman" w:cstheme="minorHAnsi"/>
-                  <w:sz w:val="18"/>
-                  <w:szCs w:val="18"/>
-                  <w:lang w:val="hr-HR"/>
-                </w:rPr>
-                <w:delText>Administrator PU</w:delText>
-              </w:r>
-              <w:r>
-                <w:rPr>
-                  <w:rFonts w:eastAsia="Times New Roman" w:cstheme="minorHAnsi"/>
-                  <w:sz w:val="18"/>
-                  <w:szCs w:val="18"/>
-                  <w:lang w:val="hr-HR"/>
-                </w:rPr>
-                <w:delText xml:space="preserve">, </w:delText>
-              </w:r>
-              <w:r>
-                <w:rPr>
-                  <w:rFonts w:eastAsia="Times New Roman" w:cstheme="minorHAnsi"/>
-                  <w:sz w:val="18"/>
-                  <w:szCs w:val="18"/>
-                  <w:lang w:val="hr-HR"/>
-                </w:rPr>
-                <w:delText>Referent PU</w:delText>
-              </w:r>
-              <w:r>
-                <w:rPr>
-                  <w:rFonts w:eastAsia="Times New Roman" w:cstheme="minorHAnsi"/>
-                  <w:sz w:val="18"/>
-                  <w:szCs w:val="18"/>
-                  <w:lang w:val="hr-HR"/>
-                </w:rPr>
-                <w:delText xml:space="preserve">, </w:delText>
-              </w:r>
-            </w:del>
             <w:r>
               <w:rPr>
                 <w:rFonts w:eastAsia="Times New Roman" w:cstheme="minorHAnsi"/>
@@ -12822,7 +11926,6 @@
       <w:pPr>
         <w:jc w:val="both"/>
         <w:rPr>
-          <w:ins w:id="142" w:author="Lidija" w:date="2014-04-25T13:10:00Z"/>
           <w:rFonts w:eastAsia="Times New Roman" w:cstheme="minorHAnsi"/>
           <w:b/>
           <w:sz w:val="20"/>
@@ -12835,7 +11938,6 @@
       <w:pPr>
         <w:jc w:val="both"/>
         <w:rPr>
-          <w:ins w:id="143" w:author="Lidija" w:date="2014-04-25T13:10:00Z"/>
           <w:rFonts w:eastAsia="Times New Roman" w:cstheme="minorHAnsi"/>
           <w:b/>
           <w:sz w:val="20"/>
@@ -12843,42 +11945,36 @@
           <w:lang w:val="hr-HR"/>
         </w:rPr>
       </w:pPr>
-      <w:ins w:id="144" w:author="Lidija" w:date="2014-04-25T13:10:00Z">
-        <w:r>
-          <w:rPr>
-            <w:rFonts w:eastAsia="Times New Roman" w:cstheme="minorHAnsi"/>
-            <w:b/>
-            <w:sz w:val="20"/>
-            <w:szCs w:val="20"/>
-            <w:lang w:val="hr-HR"/>
-          </w:rPr>
-          <w:t>PP30</w:t>
-        </w:r>
-      </w:ins>
-      <w:ins w:id="145" w:author="Lidija" w:date="2014-04-25T13:14:00Z">
-        <w:r>
-          <w:rPr>
-            <w:rFonts w:eastAsia="Times New Roman" w:cstheme="minorHAnsi"/>
-            <w:b/>
-            <w:sz w:val="20"/>
-            <w:szCs w:val="20"/>
-            <w:lang w:val="hr-HR"/>
-          </w:rPr>
-          <w:t>3</w:t>
-        </w:r>
-      </w:ins>
-      <w:ins w:id="146" w:author="Lidija" w:date="2014-04-25T13:10:00Z">
-        <w:r>
-          <w:rPr>
-            <w:rFonts w:eastAsia="Times New Roman" w:cstheme="minorHAnsi"/>
-            <w:b/>
-            <w:sz w:val="20"/>
-            <w:szCs w:val="20"/>
-            <w:lang w:val="hr-HR"/>
-          </w:rPr>
-          <w:t xml:space="preserve"> Ažuriranje registra PDV podataka</w:t>
-        </w:r>
-      </w:ins>
+      <w:r>
+        <w:rPr>
+          <w:rFonts w:eastAsia="Times New Roman" w:cstheme="minorHAnsi"/>
+          <w:b/>
+          <w:sz w:val="20"/>
+          <w:szCs w:val="20"/>
+          <w:lang w:val="hr-HR"/>
+        </w:rPr>
+        <w:t>PP30</w:t>
+      </w:r>
+      <w:r>
+        <w:rPr>
+          <w:rFonts w:eastAsia="Times New Roman" w:cstheme="minorHAnsi"/>
+          <w:b/>
+          <w:sz w:val="20"/>
+          <w:szCs w:val="20"/>
+          <w:lang w:val="hr-HR"/>
+        </w:rPr>
+        <w:t>3</w:t>
+      </w:r>
+      <w:r>
+        <w:rPr>
+          <w:rFonts w:eastAsia="Times New Roman" w:cstheme="minorHAnsi"/>
+          <w:b/>
+          <w:sz w:val="20"/>
+          <w:szCs w:val="20"/>
+          <w:lang w:val="hr-HR"/>
+        </w:rPr>
+        <w:t xml:space="preserve"> Ažuriranje registra PDV podataka</w:t>
+      </w:r>
     </w:p>
     <w:tbl>
       <w:tblPr>
@@ -12898,9 +11994,6 @@
         <w:gridCol w:w="7953"/>
       </w:tblGrid>
       <w:tr>
-        <w:trPr>
-          <w:ins w:id="147" w:author="Lidija" w:date="2014-04-25T13:10:00Z"/>
-        </w:trPr>
         <w:tc>
           <w:tcPr>
             <w:tcW w:w="1668" w:type="dxa"/>
@@ -12911,24 +12004,21 @@
               <w:widowControl w:val="0"/>
               <w:spacing w:after="120" w:line="240" w:lineRule="atLeast"/>
               <w:rPr>
-                <w:ins w:id="148" w:author="Lidija" w:date="2014-04-25T13:10:00Z"/>
-                <w:rFonts w:eastAsia="Times New Roman" w:cstheme="minorHAnsi"/>
-                <w:sz w:val="18"/>
-                <w:szCs w:val="18"/>
-                <w:lang w:val="hr-HR"/>
-              </w:rPr>
-            </w:pPr>
-            <w:ins w:id="149" w:author="Lidija" w:date="2014-04-25T13:10:00Z">
-              <w:r>
-                <w:rPr>
-                  <w:rFonts w:eastAsia="Times New Roman" w:cstheme="minorHAnsi"/>
-                  <w:sz w:val="18"/>
-                  <w:szCs w:val="18"/>
-                  <w:lang w:val="hr-HR"/>
-                </w:rPr>
-                <w:t>Naziv procesa</w:t>
-              </w:r>
-            </w:ins>
+                <w:rFonts w:eastAsia="Times New Roman" w:cstheme="minorHAnsi"/>
+                <w:sz w:val="18"/>
+                <w:szCs w:val="18"/>
+                <w:lang w:val="hr-HR"/>
+              </w:rPr>
+            </w:pPr>
+            <w:r>
+              <w:rPr>
+                <w:rFonts w:eastAsia="Times New Roman" w:cstheme="minorHAnsi"/>
+                <w:sz w:val="18"/>
+                <w:szCs w:val="18"/>
+                <w:lang w:val="hr-HR"/>
+              </w:rPr>
+              <w:t>Naziv procesa</w:t>
+            </w:r>
           </w:p>
         </w:tc>
         <w:tc>
@@ -12939,7 +12029,6 @@
             <w:pPr>
               <w:jc w:val="both"/>
               <w:rPr>
-                <w:ins w:id="150" w:author="Lidija" w:date="2014-04-25T13:10:00Z"/>
                 <w:rFonts w:eastAsia="Times New Roman" w:cstheme="minorHAnsi"/>
                 <w:b/>
                 <w:sz w:val="20"/>
@@ -12947,49 +12036,40 @@
                 <w:lang w:val="hr-HR"/>
               </w:rPr>
             </w:pPr>
-            <w:ins w:id="151" w:author="Lidija" w:date="2014-04-25T13:10:00Z">
-              <w:r>
-                <w:rPr>
-                  <w:rFonts w:eastAsia="Times New Roman" w:cstheme="minorHAnsi"/>
-                  <w:b/>
-                  <w:sz w:val="20"/>
-                  <w:szCs w:val="20"/>
-                  <w:lang w:val="hr-HR"/>
-                </w:rPr>
-                <w:t>PP30</w:t>
-              </w:r>
-            </w:ins>
-            <w:ins w:id="152" w:author="Lidija" w:date="2014-04-25T13:14:00Z">
-              <w:r>
-                <w:rPr>
-                  <w:rFonts w:eastAsia="Times New Roman" w:cstheme="minorHAnsi"/>
-                  <w:b/>
-                  <w:sz w:val="20"/>
-                  <w:szCs w:val="20"/>
-                  <w:lang w:val="hr-HR"/>
-                </w:rPr>
-                <w:t>3</w:t>
-              </w:r>
-            </w:ins>
-            <w:ins w:id="153" w:author="Lidija" w:date="2014-04-25T13:10:00Z">
-              <w:r>
-                <w:rPr>
-                  <w:rFonts w:eastAsia="Times New Roman" w:cstheme="minorHAnsi"/>
-                  <w:b/>
-                  <w:sz w:val="20"/>
-                  <w:szCs w:val="20"/>
-                  <w:lang w:val="hr-HR"/>
-                </w:rPr>
-                <w:t xml:space="preserve"> Ažuriranje registra PDV podataka</w:t>
-              </w:r>
-            </w:ins>
+            <w:r>
+              <w:rPr>
+                <w:rFonts w:eastAsia="Times New Roman" w:cstheme="minorHAnsi"/>
+                <w:b/>
+                <w:sz w:val="20"/>
+                <w:szCs w:val="20"/>
+                <w:lang w:val="hr-HR"/>
+              </w:rPr>
+              <w:t>PP30</w:t>
+            </w:r>
+            <w:r>
+              <w:rPr>
+                <w:rFonts w:eastAsia="Times New Roman" w:cstheme="minorHAnsi"/>
+                <w:b/>
+                <w:sz w:val="20"/>
+                <w:szCs w:val="20"/>
+                <w:lang w:val="hr-HR"/>
+              </w:rPr>
+              <w:t>3</w:t>
+            </w:r>
+            <w:r>
+              <w:rPr>
+                <w:rFonts w:eastAsia="Times New Roman" w:cstheme="minorHAnsi"/>
+                <w:b/>
+                <w:sz w:val="20"/>
+                <w:szCs w:val="20"/>
+                <w:lang w:val="hr-HR"/>
+              </w:rPr>
+              <w:t xml:space="preserve"> Ažuriranje registra PDV podataka</w:t>
+            </w:r>
           </w:p>
         </w:tc>
       </w:tr>
       <w:tr>
-        <w:trPr>
-          <w:ins w:id="154" w:author="Lidija" w:date="2014-04-25T13:10:00Z"/>
-        </w:trPr>
         <w:tc>
           <w:tcPr>
             <w:tcW w:w="1668" w:type="dxa"/>
@@ -13000,24 +12080,21 @@
               <w:widowControl w:val="0"/>
               <w:spacing w:after="120" w:line="240" w:lineRule="atLeast"/>
               <w:rPr>
-                <w:ins w:id="155" w:author="Lidija" w:date="2014-04-25T13:10:00Z"/>
-                <w:rFonts w:eastAsia="Times New Roman" w:cstheme="minorHAnsi"/>
-                <w:sz w:val="18"/>
-                <w:szCs w:val="18"/>
-                <w:lang w:val="hr-HR"/>
-              </w:rPr>
-            </w:pPr>
-            <w:ins w:id="156" w:author="Lidija" w:date="2014-04-25T13:10:00Z">
-              <w:r>
-                <w:rPr>
-                  <w:rFonts w:eastAsia="Times New Roman" w:cstheme="minorHAnsi"/>
-                  <w:sz w:val="18"/>
-                  <w:szCs w:val="18"/>
-                  <w:lang w:val="hr-HR"/>
-                </w:rPr>
-                <w:t>Opis procesa</w:t>
-              </w:r>
-            </w:ins>
+                <w:rFonts w:eastAsia="Times New Roman" w:cstheme="minorHAnsi"/>
+                <w:sz w:val="18"/>
+                <w:szCs w:val="18"/>
+                <w:lang w:val="hr-HR"/>
+              </w:rPr>
+            </w:pPr>
+            <w:r>
+              <w:rPr>
+                <w:rFonts w:eastAsia="Times New Roman" w:cstheme="minorHAnsi"/>
+                <w:sz w:val="18"/>
+                <w:szCs w:val="18"/>
+                <w:lang w:val="hr-HR"/>
+              </w:rPr>
+              <w:t>Opis procesa</w:t>
+            </w:r>
           </w:p>
         </w:tc>
         <w:tc>
@@ -13029,40 +12106,34 @@
               <w:widowControl w:val="0"/>
               <w:spacing w:after="60" w:line="240" w:lineRule="atLeast"/>
               <w:rPr>
-                <w:ins w:id="157" w:author="Lidija" w:date="2014-04-25T13:10:00Z"/>
-                <w:rFonts w:eastAsia="Times New Roman" w:cstheme="minorHAnsi"/>
-                <w:sz w:val="18"/>
-                <w:szCs w:val="18"/>
-                <w:lang w:val="hr-HR"/>
-              </w:rPr>
-            </w:pPr>
-            <w:ins w:id="158" w:author="Lidija" w:date="2014-04-25T13:10:00Z">
-              <w:r>
-                <w:rPr>
-                  <w:rFonts w:eastAsia="Times New Roman" w:cstheme="minorHAnsi"/>
-                  <w:sz w:val="18"/>
-                  <w:szCs w:val="18"/>
-                  <w:lang w:val="hr-HR"/>
-                </w:rPr>
-                <w:t>Porezni obveznik</w:t>
-              </w:r>
-              <w:r>
-                <w:rPr>
-                  <w:rFonts w:eastAsia="Times New Roman" w:cstheme="minorHAnsi"/>
-                  <w:sz w:val="18"/>
-                  <w:szCs w:val="18"/>
-                  <w:lang w:val="hr-HR"/>
-                </w:rPr>
-                <w:t xml:space="preserve"> može ažurirati i prethodno unjete podatke za određeni mjesec.</w:t>
-              </w:r>
-            </w:ins>
+                <w:rFonts w:eastAsia="Times New Roman" w:cstheme="minorHAnsi"/>
+                <w:sz w:val="18"/>
+                <w:szCs w:val="18"/>
+                <w:lang w:val="hr-HR"/>
+              </w:rPr>
+            </w:pPr>
+            <w:r>
+              <w:rPr>
+                <w:rFonts w:eastAsia="Times New Roman" w:cstheme="minorHAnsi"/>
+                <w:sz w:val="18"/>
+                <w:szCs w:val="18"/>
+                <w:lang w:val="hr-HR"/>
+              </w:rPr>
+              <w:t>Porezni obveznik</w:t>
+            </w:r>
+            <w:r>
+              <w:rPr>
+                <w:rFonts w:eastAsia="Times New Roman" w:cstheme="minorHAnsi"/>
+                <w:sz w:val="18"/>
+                <w:szCs w:val="18"/>
+                <w:lang w:val="hr-HR"/>
+              </w:rPr>
+              <w:t xml:space="preserve"> može ažurirati i prethodno unjete podatke za određeni mjesec.</w:t>
+            </w:r>
           </w:p>
         </w:tc>
       </w:tr>
       <w:tr>
-        <w:trPr>
-          <w:ins w:id="159" w:author="Lidija" w:date="2014-04-25T13:10:00Z"/>
-        </w:trPr>
         <w:tc>
           <w:tcPr>
             <w:tcW w:w="1668" w:type="dxa"/>
@@ -13073,24 +12144,21 @@
               <w:widowControl w:val="0"/>
               <w:spacing w:after="120" w:line="240" w:lineRule="atLeast"/>
               <w:rPr>
-                <w:ins w:id="160" w:author="Lidija" w:date="2014-04-25T13:10:00Z"/>
-                <w:rFonts w:eastAsia="Times New Roman" w:cstheme="minorHAnsi"/>
-                <w:sz w:val="18"/>
-                <w:szCs w:val="18"/>
-                <w:lang w:val="hr-HR"/>
-              </w:rPr>
-            </w:pPr>
-            <w:ins w:id="161" w:author="Lidija" w:date="2014-04-25T13:10:00Z">
-              <w:r>
-                <w:rPr>
-                  <w:rFonts w:eastAsia="Times New Roman" w:cstheme="minorHAnsi"/>
-                  <w:sz w:val="18"/>
-                  <w:szCs w:val="18"/>
-                  <w:lang w:val="hr-HR"/>
-                </w:rPr>
-                <w:t>Poslovna pravila i kontrole</w:t>
-              </w:r>
-            </w:ins>
+                <w:rFonts w:eastAsia="Times New Roman" w:cstheme="minorHAnsi"/>
+                <w:sz w:val="18"/>
+                <w:szCs w:val="18"/>
+                <w:lang w:val="hr-HR"/>
+              </w:rPr>
+            </w:pPr>
+            <w:r>
+              <w:rPr>
+                <w:rFonts w:eastAsia="Times New Roman" w:cstheme="minorHAnsi"/>
+                <w:sz w:val="18"/>
+                <w:szCs w:val="18"/>
+                <w:lang w:val="hr-HR"/>
+              </w:rPr>
+              <w:t>Poslovna pravila i kontrole</w:t>
+            </w:r>
           </w:p>
         </w:tc>
         <w:tc>
@@ -13102,247 +12170,220 @@
               <w:widowControl w:val="0"/>
               <w:spacing w:after="60" w:line="240" w:lineRule="atLeast"/>
               <w:rPr>
-                <w:ins w:id="162" w:author="Lidija" w:date="2014-04-25T13:10:00Z"/>
-                <w:rFonts w:eastAsia="Times New Roman" w:cstheme="minorHAnsi"/>
-                <w:sz w:val="18"/>
-                <w:szCs w:val="18"/>
-                <w:lang w:val="hr-HR"/>
-              </w:rPr>
-            </w:pPr>
-            <w:ins w:id="163" w:author="Lidija" w:date="2014-04-25T13:14:00Z">
-              <w:r>
-                <w:rPr>
-                  <w:rFonts w:eastAsia="Times New Roman" w:cstheme="minorHAnsi"/>
-                  <w:sz w:val="18"/>
-                  <w:szCs w:val="18"/>
-                  <w:lang w:val="hr-HR"/>
-                </w:rPr>
-                <w:t>A</w:t>
-              </w:r>
-            </w:ins>
-            <w:ins w:id="164" w:author="Lidija" w:date="2014-04-25T13:10:00Z">
-              <w:r>
-                <w:rPr>
-                  <w:rFonts w:eastAsia="Times New Roman" w:cstheme="minorHAnsi"/>
-                  <w:sz w:val="18"/>
-                  <w:szCs w:val="18"/>
-                  <w:lang w:val="hr-HR"/>
-                </w:rPr>
-                <w:t xml:space="preserve">žuriranje PDV podataka omogućeno je samo </w:t>
-              </w:r>
-              <w:r>
-                <w:rPr>
-                  <w:rFonts w:eastAsia="Times New Roman" w:cstheme="minorHAnsi"/>
-                  <w:sz w:val="18"/>
-                  <w:szCs w:val="18"/>
-                  <w:lang w:val="hr-HR"/>
-                </w:rPr>
-                <w:t>Poreznom obveznik</w:t>
-              </w:r>
-              <w:r>
-                <w:rPr>
-                  <w:rFonts w:eastAsia="Times New Roman" w:cstheme="minorHAnsi"/>
-                  <w:sz w:val="18"/>
-                  <w:szCs w:val="18"/>
-                  <w:lang w:val="hr-HR"/>
-                </w:rPr>
-                <w:t>u.</w:t>
-              </w:r>
-            </w:ins>
+                <w:rFonts w:eastAsia="Times New Roman" w:cstheme="minorHAnsi"/>
+                <w:sz w:val="18"/>
+                <w:szCs w:val="18"/>
+                <w:lang w:val="hr-HR"/>
+              </w:rPr>
+            </w:pPr>
+            <w:r>
+              <w:rPr>
+                <w:rFonts w:eastAsia="Times New Roman" w:cstheme="minorHAnsi"/>
+                <w:sz w:val="18"/>
+                <w:szCs w:val="18"/>
+                <w:lang w:val="hr-HR"/>
+              </w:rPr>
+              <w:t>A</w:t>
+            </w:r>
+            <w:r>
+              <w:rPr>
+                <w:rFonts w:eastAsia="Times New Roman" w:cstheme="minorHAnsi"/>
+                <w:sz w:val="18"/>
+                <w:szCs w:val="18"/>
+                <w:lang w:val="hr-HR"/>
+              </w:rPr>
+              <w:t xml:space="preserve">žuriranje PDV podataka omogućeno je samo </w:t>
+            </w:r>
+            <w:r>
+              <w:rPr>
+                <w:rFonts w:eastAsia="Times New Roman" w:cstheme="minorHAnsi"/>
+                <w:sz w:val="18"/>
+                <w:szCs w:val="18"/>
+                <w:lang w:val="hr-HR"/>
+              </w:rPr>
+              <w:t>Poreznom obveznik</w:t>
+            </w:r>
+            <w:r>
+              <w:rPr>
+                <w:rFonts w:eastAsia="Times New Roman" w:cstheme="minorHAnsi"/>
+                <w:sz w:val="18"/>
+                <w:szCs w:val="18"/>
+                <w:lang w:val="hr-HR"/>
+              </w:rPr>
+              <w:t>u.</w:t>
+            </w:r>
           </w:p>
           <w:p>
             <w:pPr>
               <w:widowControl w:val="0"/>
               <w:spacing w:after="60" w:line="240" w:lineRule="atLeast"/>
               <w:rPr>
-                <w:ins w:id="165" w:author="Lidija" w:date="2014-04-25T13:10:00Z"/>
-                <w:rFonts w:eastAsia="Times New Roman" w:cstheme="minorHAnsi"/>
-                <w:sz w:val="18"/>
-                <w:szCs w:val="18"/>
-                <w:lang w:val="hr-HR"/>
-              </w:rPr>
-            </w:pPr>
-            <w:ins w:id="166" w:author="Lidija" w:date="2014-04-25T13:10:00Z">
-              <w:r>
-                <w:rPr>
-                  <w:rFonts w:eastAsia="Times New Roman" w:cstheme="minorHAnsi"/>
-                  <w:sz w:val="18"/>
-                  <w:szCs w:val="18"/>
-                  <w:lang w:val="hr-HR"/>
-                </w:rPr>
-                <w:t>Administrator PU</w:t>
-              </w:r>
-              <w:r>
-                <w:rPr>
-                  <w:rFonts w:eastAsia="Times New Roman" w:cstheme="minorHAnsi"/>
-                  <w:sz w:val="18"/>
-                  <w:szCs w:val="18"/>
-                  <w:lang w:val="hr-HR"/>
-                </w:rPr>
-                <w:t xml:space="preserve"> i </w:t>
-              </w:r>
-              <w:r>
-                <w:rPr>
-                  <w:rFonts w:eastAsia="Times New Roman" w:cstheme="minorHAnsi"/>
-                  <w:sz w:val="18"/>
-                  <w:szCs w:val="18"/>
-                  <w:lang w:val="hr-HR"/>
-                </w:rPr>
-                <w:t>Referent PU</w:t>
-              </w:r>
-              <w:r>
-                <w:rPr>
-                  <w:rFonts w:eastAsia="Times New Roman" w:cstheme="minorHAnsi"/>
-                  <w:sz w:val="18"/>
-                  <w:szCs w:val="18"/>
-                  <w:lang w:val="hr-HR"/>
-                </w:rPr>
-                <w:t xml:space="preserve"> ih mogu samo pregledavati PDV podatke.</w:t>
-              </w:r>
-            </w:ins>
+                <w:rFonts w:eastAsia="Times New Roman" w:cstheme="minorHAnsi"/>
+                <w:sz w:val="18"/>
+                <w:szCs w:val="18"/>
+                <w:lang w:val="hr-HR"/>
+              </w:rPr>
+            </w:pPr>
+            <w:r>
+              <w:rPr>
+                <w:rFonts w:eastAsia="Times New Roman" w:cstheme="minorHAnsi"/>
+                <w:sz w:val="18"/>
+                <w:szCs w:val="18"/>
+                <w:lang w:val="hr-HR"/>
+              </w:rPr>
+              <w:t>Administrator PU</w:t>
+            </w:r>
+            <w:r>
+              <w:rPr>
+                <w:rFonts w:eastAsia="Times New Roman" w:cstheme="minorHAnsi"/>
+                <w:sz w:val="18"/>
+                <w:szCs w:val="18"/>
+                <w:lang w:val="hr-HR"/>
+              </w:rPr>
+              <w:t xml:space="preserve"> i </w:t>
+            </w:r>
+            <w:r>
+              <w:rPr>
+                <w:rFonts w:eastAsia="Times New Roman" w:cstheme="minorHAnsi"/>
+                <w:sz w:val="18"/>
+                <w:szCs w:val="18"/>
+                <w:lang w:val="hr-HR"/>
+              </w:rPr>
+              <w:t>Referent PU</w:t>
+            </w:r>
+            <w:r>
+              <w:rPr>
+                <w:rFonts w:eastAsia="Times New Roman" w:cstheme="minorHAnsi"/>
+                <w:sz w:val="18"/>
+                <w:szCs w:val="18"/>
+                <w:lang w:val="hr-HR"/>
+              </w:rPr>
+              <w:t xml:space="preserve"> ih mogu samo pregledavati PDV podatke.</w:t>
+            </w:r>
           </w:p>
           <w:p>
             <w:pPr>
               <w:widowControl w:val="0"/>
               <w:spacing w:after="60" w:line="240" w:lineRule="atLeast"/>
               <w:rPr>
-                <w:ins w:id="167" w:author="Lidija" w:date="2014-04-25T13:10:00Z"/>
-                <w:rFonts w:eastAsia="Times New Roman" w:cstheme="minorHAnsi"/>
-                <w:sz w:val="18"/>
-                <w:szCs w:val="18"/>
-                <w:lang w:val="hr-HR"/>
-              </w:rPr>
-            </w:pPr>
-            <w:ins w:id="168" w:author="Lidija" w:date="2014-04-25T13:10:00Z">
-              <w:r>
-                <w:rPr>
-                  <w:rFonts w:eastAsia="Times New Roman" w:cstheme="minorHAnsi"/>
-                  <w:sz w:val="18"/>
-                  <w:szCs w:val="18"/>
-                  <w:lang w:val="hr-HR"/>
-                </w:rPr>
-                <w:t>Unjeti podaci moraju zadovoljavati definirani format podataka.</w:t>
-              </w:r>
-            </w:ins>
+                <w:rFonts w:eastAsia="Times New Roman" w:cstheme="minorHAnsi"/>
+                <w:sz w:val="18"/>
+                <w:szCs w:val="18"/>
+                <w:lang w:val="hr-HR"/>
+              </w:rPr>
+            </w:pPr>
+            <w:r>
+              <w:rPr>
+                <w:rFonts w:eastAsia="Times New Roman" w:cstheme="minorHAnsi"/>
+                <w:sz w:val="18"/>
+                <w:szCs w:val="18"/>
+                <w:lang w:val="hr-HR"/>
+              </w:rPr>
+              <w:t>Unjeti podaci moraju zadovoljavati definirani format podataka.</w:t>
+            </w:r>
           </w:p>
           <w:p>
             <w:pPr>
               <w:widowControl w:val="0"/>
               <w:spacing w:after="60" w:line="240" w:lineRule="atLeast"/>
               <w:rPr>
-                <w:ins w:id="169" w:author="Lidija" w:date="2014-04-25T13:10:00Z"/>
-                <w:rFonts w:eastAsia="Times New Roman" w:cstheme="minorHAnsi"/>
-                <w:sz w:val="18"/>
-                <w:szCs w:val="18"/>
-                <w:lang w:val="hr-HR"/>
-              </w:rPr>
-            </w:pPr>
-            <w:ins w:id="170" w:author="Lidija" w:date="2014-04-25T13:10:00Z">
-              <w:r>
-                <w:rPr>
-                  <w:rFonts w:eastAsia="Times New Roman" w:cstheme="minorHAnsi"/>
-                  <w:sz w:val="18"/>
-                  <w:szCs w:val="18"/>
-                  <w:lang w:val="hr-HR"/>
-                </w:rPr>
-                <w:t>Porezni obveznik</w:t>
-              </w:r>
-              <w:r>
-                <w:rPr>
-                  <w:rFonts w:eastAsia="Times New Roman" w:cstheme="minorHAnsi"/>
-                  <w:sz w:val="18"/>
-                  <w:szCs w:val="18"/>
-                  <w:lang w:val="hr-HR"/>
-                </w:rPr>
-                <w:t xml:space="preserve"> može ažurirati i bilo koje prethodno unjete podatke.</w:t>
-              </w:r>
-            </w:ins>
+                <w:rFonts w:eastAsia="Times New Roman" w:cstheme="minorHAnsi"/>
+                <w:sz w:val="18"/>
+                <w:szCs w:val="18"/>
+                <w:lang w:val="hr-HR"/>
+              </w:rPr>
+            </w:pPr>
+            <w:r>
+              <w:rPr>
+                <w:rFonts w:eastAsia="Times New Roman" w:cstheme="minorHAnsi"/>
+                <w:sz w:val="18"/>
+                <w:szCs w:val="18"/>
+                <w:lang w:val="hr-HR"/>
+              </w:rPr>
+              <w:t>Porezni obveznik</w:t>
+            </w:r>
+            <w:r>
+              <w:rPr>
+                <w:rFonts w:eastAsia="Times New Roman" w:cstheme="minorHAnsi"/>
+                <w:sz w:val="18"/>
+                <w:szCs w:val="18"/>
+                <w:lang w:val="hr-HR"/>
+              </w:rPr>
+              <w:t xml:space="preserve"> može ažurirati i bilo koje prethodno unjete podatke.</w:t>
+            </w:r>
           </w:p>
           <w:p>
             <w:pPr>
               <w:widowControl w:val="0"/>
               <w:spacing w:after="60" w:line="240" w:lineRule="atLeast"/>
               <w:rPr>
-                <w:ins w:id="171" w:author="Lidija" w:date="2014-04-25T13:10:00Z"/>
-                <w:rFonts w:eastAsia="Times New Roman" w:cstheme="minorHAnsi"/>
-                <w:sz w:val="18"/>
-                <w:szCs w:val="18"/>
-                <w:lang w:val="hr-HR"/>
-              </w:rPr>
-            </w:pPr>
-            <w:ins w:id="172" w:author="Lidija" w:date="2014-04-25T13:10:00Z">
-              <w:r>
-                <w:rPr>
-                  <w:rFonts w:eastAsia="Times New Roman" w:cstheme="minorHAnsi"/>
-                  <w:sz w:val="18"/>
-                  <w:szCs w:val="18"/>
-                  <w:lang w:val="hr-HR"/>
-                </w:rPr>
-                <w:t>Porezni obveznik</w:t>
-              </w:r>
-              <w:r>
-                <w:rPr>
-                  <w:rFonts w:eastAsia="Times New Roman" w:cstheme="minorHAnsi"/>
-                  <w:sz w:val="18"/>
-                  <w:szCs w:val="18"/>
-                  <w:lang w:val="hr-HR"/>
-                </w:rPr>
-                <w:t xml:space="preserve"> može pobrisati i cijeli prethodni unos za određeni mjesec.</w:t>
-              </w:r>
-            </w:ins>
+                <w:rFonts w:eastAsia="Times New Roman" w:cstheme="minorHAnsi"/>
+                <w:sz w:val="18"/>
+                <w:szCs w:val="18"/>
+                <w:lang w:val="hr-HR"/>
+              </w:rPr>
+            </w:pPr>
+            <w:r>
+              <w:rPr>
+                <w:rFonts w:eastAsia="Times New Roman" w:cstheme="minorHAnsi"/>
+                <w:sz w:val="18"/>
+                <w:szCs w:val="18"/>
+                <w:lang w:val="hr-HR"/>
+              </w:rPr>
+              <w:t>Porezni obveznik</w:t>
+            </w:r>
+            <w:r>
+              <w:rPr>
+                <w:rFonts w:eastAsia="Times New Roman" w:cstheme="minorHAnsi"/>
+                <w:sz w:val="18"/>
+                <w:szCs w:val="18"/>
+                <w:lang w:val="hr-HR"/>
+              </w:rPr>
+              <w:t xml:space="preserve"> može pobrisati i cijeli prethodni unos za određeni mjesec.</w:t>
+            </w:r>
           </w:p>
           <w:p>
             <w:pPr>
               <w:widowControl w:val="0"/>
               <w:spacing w:after="60" w:line="240" w:lineRule="atLeast"/>
               <w:rPr>
-                <w:ins w:id="173" w:author="Lidija" w:date="2014-04-25T13:10:00Z"/>
-                <w:rFonts w:eastAsia="Times New Roman" w:cstheme="minorHAnsi"/>
-                <w:sz w:val="18"/>
-                <w:szCs w:val="18"/>
-                <w:lang w:val="hr-HR"/>
-              </w:rPr>
-            </w:pPr>
-            <w:ins w:id="174" w:author="Lidija" w:date="2014-04-25T13:10:00Z">
-              <w:r>
-                <w:rPr>
-                  <w:rFonts w:eastAsia="Times New Roman" w:cstheme="minorHAnsi"/>
-                  <w:sz w:val="18"/>
-                  <w:szCs w:val="18"/>
-                  <w:lang w:val="hr-HR"/>
-                </w:rPr>
-                <w:t>Nakon ažuriranja podataka na odbijenim ili prethodno unjetim izvještajima vrijednost polja</w:t>
-              </w:r>
-            </w:ins>
-            <w:ins w:id="175" w:author="Lidija" w:date="2014-04-25T13:15:00Z">
-              <w:r>
-                <w:rPr>
-                  <w:rFonts w:eastAsia="Times New Roman" w:cstheme="minorHAnsi"/>
-                  <w:sz w:val="18"/>
-                  <w:szCs w:val="18"/>
-                  <w:lang w:val="hr-HR"/>
-                </w:rPr>
-                <w:t xml:space="preserve"> Status </w:t>
-              </w:r>
-            </w:ins>
-            <w:ins w:id="176" w:author="Lidija" w:date="2014-04-25T13:10:00Z">
-              <w:r>
-                <w:rPr>
-                  <w:rFonts w:eastAsia="Times New Roman" w:cstheme="minorHAnsi"/>
-                  <w:sz w:val="18"/>
-                  <w:szCs w:val="18"/>
-                  <w:lang w:val="hr-HR"/>
-                </w:rPr>
-                <w:t xml:space="preserve"> se vraća na inicijalnu vrijednost: novi unos.</w:t>
-              </w:r>
-            </w:ins>
+                <w:rFonts w:eastAsia="Times New Roman" w:cstheme="minorHAnsi"/>
+                <w:sz w:val="18"/>
+                <w:szCs w:val="18"/>
+                <w:lang w:val="hr-HR"/>
+              </w:rPr>
+            </w:pPr>
+            <w:r>
+              <w:rPr>
+                <w:rFonts w:eastAsia="Times New Roman" w:cstheme="minorHAnsi"/>
+                <w:sz w:val="18"/>
+                <w:szCs w:val="18"/>
+                <w:lang w:val="hr-HR"/>
+              </w:rPr>
+              <w:t>Nakon ažuriranja podataka na odbijenim ili prethodno unjetim izvještajima vrijednost polja</w:t>
+            </w:r>
+            <w:r>
+              <w:rPr>
+                <w:rFonts w:eastAsia="Times New Roman" w:cstheme="minorHAnsi"/>
+                <w:sz w:val="18"/>
+                <w:szCs w:val="18"/>
+                <w:lang w:val="hr-HR"/>
+              </w:rPr>
+              <w:t xml:space="preserve"> Status </w:t>
+            </w:r>
+            <w:r>
+              <w:rPr>
+                <w:rFonts w:eastAsia="Times New Roman" w:cstheme="minorHAnsi"/>
+                <w:sz w:val="18"/>
+                <w:szCs w:val="18"/>
+                <w:lang w:val="hr-HR"/>
+              </w:rPr>
+              <w:t xml:space="preserve"> se vraća na inicijalnu vrijednost: novi unos.</w:t>
+            </w:r>
           </w:p>
         </w:tc>
       </w:tr>
       <w:tr>
-        <w:trPr>
-          <w:ins w:id="177" w:author="Lidija" w:date="2014-04-25T13:10:00Z"/>
-        </w:trPr>
         <w:tc>
           <w:tcPr>
             <w:tcW w:w="1668" w:type="dxa"/>
@@ -13353,24 +12394,21 @@
               <w:widowControl w:val="0"/>
               <w:spacing w:after="120" w:line="240" w:lineRule="atLeast"/>
               <w:rPr>
-                <w:ins w:id="178" w:author="Lidija" w:date="2014-04-25T13:10:00Z"/>
-                <w:rFonts w:eastAsia="Times New Roman" w:cstheme="minorHAnsi"/>
-                <w:sz w:val="18"/>
-                <w:szCs w:val="18"/>
-                <w:lang w:val="hr-HR"/>
-              </w:rPr>
-            </w:pPr>
-            <w:ins w:id="179" w:author="Lidija" w:date="2014-04-25T13:10:00Z">
-              <w:r>
-                <w:rPr>
-                  <w:rFonts w:eastAsia="Times New Roman" w:cstheme="minorHAnsi"/>
-                  <w:sz w:val="18"/>
-                  <w:szCs w:val="18"/>
-                  <w:lang w:val="hr-HR"/>
-                </w:rPr>
-                <w:t>Rezultat</w:t>
-              </w:r>
-            </w:ins>
+                <w:rFonts w:eastAsia="Times New Roman" w:cstheme="minorHAnsi"/>
+                <w:sz w:val="18"/>
+                <w:szCs w:val="18"/>
+                <w:lang w:val="hr-HR"/>
+              </w:rPr>
+            </w:pPr>
+            <w:r>
+              <w:rPr>
+                <w:rFonts w:eastAsia="Times New Roman" w:cstheme="minorHAnsi"/>
+                <w:sz w:val="18"/>
+                <w:szCs w:val="18"/>
+                <w:lang w:val="hr-HR"/>
+              </w:rPr>
+              <w:t>Rezultat</w:t>
+            </w:r>
           </w:p>
         </w:tc>
         <w:tc>
@@ -13382,31 +12420,25 @@
               <w:widowControl w:val="0"/>
               <w:spacing w:after="60" w:line="240" w:lineRule="atLeast"/>
               <w:rPr>
-                <w:ins w:id="180" w:author="Lidija" w:date="2014-04-25T13:10:00Z"/>
-                <w:rFonts w:eastAsia="Times New Roman" w:cstheme="minorHAnsi"/>
-                <w:sz w:val="18"/>
-                <w:szCs w:val="18"/>
-                <w:lang w:val="hr-HR"/>
-              </w:rPr>
-            </w:pPr>
-            <w:ins w:id="181" w:author="Lidija" w:date="2014-04-25T13:10:00Z">
-              <w:r>
-                <w:rPr>
-                  <w:rFonts w:eastAsia="Times New Roman" w:cstheme="minorHAnsi"/>
-                  <w:sz w:val="18"/>
-                  <w:szCs w:val="18"/>
-                  <w:lang w:val="hr-HR"/>
-                </w:rPr>
-                <w:t>PDV podaci su ažurirani</w:t>
-              </w:r>
-            </w:ins>
+                <w:rFonts w:eastAsia="Times New Roman" w:cstheme="minorHAnsi"/>
+                <w:sz w:val="18"/>
+                <w:szCs w:val="18"/>
+                <w:lang w:val="hr-HR"/>
+              </w:rPr>
+            </w:pPr>
+            <w:r>
+              <w:rPr>
+                <w:rFonts w:eastAsia="Times New Roman" w:cstheme="minorHAnsi"/>
+                <w:sz w:val="18"/>
+                <w:szCs w:val="18"/>
+                <w:lang w:val="hr-HR"/>
+              </w:rPr>
+              <w:t>PDV podaci su ažurirani</w:t>
+            </w:r>
           </w:p>
         </w:tc>
       </w:tr>
       <w:tr>
-        <w:trPr>
-          <w:ins w:id="182" w:author="Lidija" w:date="2014-04-25T13:10:00Z"/>
-        </w:trPr>
         <w:tc>
           <w:tcPr>
             <w:tcW w:w="1668" w:type="dxa"/>
@@ -13417,24 +12449,21 @@
               <w:widowControl w:val="0"/>
               <w:spacing w:after="120" w:line="240" w:lineRule="atLeast"/>
               <w:rPr>
-                <w:ins w:id="183" w:author="Lidija" w:date="2014-04-25T13:10:00Z"/>
-                <w:rFonts w:eastAsia="Times New Roman" w:cstheme="minorHAnsi"/>
-                <w:sz w:val="18"/>
-                <w:szCs w:val="18"/>
-                <w:lang w:val="hr-HR"/>
-              </w:rPr>
-            </w:pPr>
-            <w:ins w:id="184" w:author="Lidija" w:date="2014-04-25T13:10:00Z">
-              <w:r>
-                <w:rPr>
-                  <w:rFonts w:eastAsia="Times New Roman" w:cstheme="minorHAnsi"/>
-                  <w:sz w:val="18"/>
-                  <w:szCs w:val="18"/>
-                  <w:lang w:val="hr-HR"/>
-                </w:rPr>
-                <w:t>Dokumenti</w:t>
-              </w:r>
-            </w:ins>
+                <w:rFonts w:eastAsia="Times New Roman" w:cstheme="minorHAnsi"/>
+                <w:sz w:val="18"/>
+                <w:szCs w:val="18"/>
+                <w:lang w:val="hr-HR"/>
+              </w:rPr>
+            </w:pPr>
+            <w:r>
+              <w:rPr>
+                <w:rFonts w:eastAsia="Times New Roman" w:cstheme="minorHAnsi"/>
+                <w:sz w:val="18"/>
+                <w:szCs w:val="18"/>
+                <w:lang w:val="hr-HR"/>
+              </w:rPr>
+              <w:t>Dokumenti</w:t>
+            </w:r>
           </w:p>
         </w:tc>
         <w:tc>
@@ -13446,53 +12475,43 @@
               <w:widowControl w:val="0"/>
               <w:spacing w:after="60" w:line="240" w:lineRule="atLeast"/>
               <w:rPr>
-                <w:ins w:id="185" w:author="Lidija" w:date="2014-04-25T13:10:00Z"/>
-                <w:rFonts w:eastAsia="Times New Roman" w:cstheme="minorHAnsi"/>
-                <w:sz w:val="18"/>
-                <w:szCs w:val="18"/>
-                <w:lang w:val="hr-HR"/>
-              </w:rPr>
-            </w:pPr>
-            <w:ins w:id="186" w:author="Lidija" w:date="2014-04-25T13:10:00Z">
-              <w:r>
-                <w:rPr>
-                  <w:rFonts w:eastAsia="Times New Roman" w:cstheme="minorHAnsi"/>
-                  <w:sz w:val="18"/>
-                  <w:szCs w:val="18"/>
-                  <w:lang w:val="hr-HR"/>
-                </w:rPr>
-                <w:t xml:space="preserve">  UC30</w:t>
-              </w:r>
-            </w:ins>
-            <w:ins w:id="187" w:author="Lidija" w:date="2014-04-25T13:15:00Z">
-              <w:r>
-                <w:rPr>
-                  <w:rFonts w:eastAsia="Times New Roman" w:cstheme="minorHAnsi"/>
-                  <w:sz w:val="18"/>
-                  <w:szCs w:val="18"/>
-                  <w:lang w:val="hr-HR"/>
-                </w:rPr>
-                <w:t>3</w:t>
-              </w:r>
-            </w:ins>
-            <w:ins w:id="188" w:author="Lidija" w:date="2014-04-25T13:10:00Z">
-              <w:r>
-                <w:rPr>
-                  <w:rFonts w:eastAsia="Times New Roman" w:cstheme="minorHAnsi"/>
-                  <w:sz w:val="18"/>
-                  <w:szCs w:val="18"/>
-                  <w:lang w:val="hr-HR"/>
-                </w:rPr>
-                <w:t xml:space="preserve"> </w:t>
-              </w:r>
-            </w:ins>
+                <w:rFonts w:eastAsia="Times New Roman" w:cstheme="minorHAnsi"/>
+                <w:sz w:val="18"/>
+                <w:szCs w:val="18"/>
+                <w:lang w:val="hr-HR"/>
+              </w:rPr>
+            </w:pPr>
+            <w:r>
+              <w:rPr>
+                <w:rFonts w:eastAsia="Times New Roman" w:cstheme="minorHAnsi"/>
+                <w:sz w:val="18"/>
+                <w:szCs w:val="18"/>
+                <w:lang w:val="hr-HR"/>
+              </w:rPr>
+              <w:t xml:space="preserve">  UC30</w:t>
+            </w:r>
+            <w:r>
+              <w:rPr>
+                <w:rFonts w:eastAsia="Times New Roman" w:cstheme="minorHAnsi"/>
+                <w:sz w:val="18"/>
+                <w:szCs w:val="18"/>
+                <w:lang w:val="hr-HR"/>
+              </w:rPr>
+              <w:t>3</w:t>
+            </w:r>
+            <w:r>
+              <w:rPr>
+                <w:rFonts w:eastAsia="Times New Roman" w:cstheme="minorHAnsi"/>
+                <w:sz w:val="18"/>
+                <w:szCs w:val="18"/>
+                <w:lang w:val="hr-HR"/>
+              </w:rPr>
+              <w:t xml:space="preserve"> </w:t>
+            </w:r>
           </w:p>
         </w:tc>
       </w:tr>
       <w:tr>
-        <w:trPr>
-          <w:ins w:id="189" w:author="Lidija" w:date="2014-04-25T13:10:00Z"/>
-        </w:trPr>
         <w:tc>
           <w:tcPr>
             <w:tcW w:w="1668" w:type="dxa"/>
@@ -13503,24 +12522,21 @@
               <w:widowControl w:val="0"/>
               <w:spacing w:after="120" w:line="240" w:lineRule="atLeast"/>
               <w:rPr>
-                <w:ins w:id="190" w:author="Lidija" w:date="2014-04-25T13:10:00Z"/>
-                <w:rFonts w:eastAsia="Times New Roman" w:cstheme="minorHAnsi"/>
-                <w:sz w:val="18"/>
-                <w:szCs w:val="18"/>
-                <w:lang w:val="hr-HR"/>
-              </w:rPr>
-            </w:pPr>
-            <w:ins w:id="191" w:author="Lidija" w:date="2014-04-25T13:10:00Z">
-              <w:r>
-                <w:rPr>
-                  <w:rFonts w:eastAsia="Times New Roman" w:cstheme="minorHAnsi"/>
-                  <w:sz w:val="18"/>
-                  <w:szCs w:val="18"/>
-                  <w:lang w:val="hr-HR"/>
-                </w:rPr>
-                <w:t>Korisnici/Resursi</w:t>
-              </w:r>
-            </w:ins>
+                <w:rFonts w:eastAsia="Times New Roman" w:cstheme="minorHAnsi"/>
+                <w:sz w:val="18"/>
+                <w:szCs w:val="18"/>
+                <w:lang w:val="hr-HR"/>
+              </w:rPr>
+            </w:pPr>
+            <w:r>
+              <w:rPr>
+                <w:rFonts w:eastAsia="Times New Roman" w:cstheme="minorHAnsi"/>
+                <w:sz w:val="18"/>
+                <w:szCs w:val="18"/>
+                <w:lang w:val="hr-HR"/>
+              </w:rPr>
+              <w:t>Korisnici/Resursi</w:t>
+            </w:r>
           </w:p>
         </w:tc>
         <w:tc>
@@ -13532,33 +12548,30 @@
               <w:widowControl w:val="0"/>
               <w:spacing w:after="60" w:line="240" w:lineRule="atLeast"/>
               <w:rPr>
-                <w:ins w:id="192" w:author="Lidija" w:date="2014-04-25T13:10:00Z"/>
-                <w:rFonts w:eastAsia="Times New Roman" w:cstheme="minorHAnsi"/>
-                <w:sz w:val="18"/>
-                <w:szCs w:val="18"/>
-                <w:lang w:val="hr-HR"/>
-              </w:rPr>
-            </w:pPr>
-            <w:ins w:id="193" w:author="Lidija" w:date="2014-04-25T13:10:00Z">
-              <w:r>
-                <w:rPr>
-                  <w:rFonts w:eastAsia="Times New Roman" w:cstheme="minorHAnsi"/>
-                  <w:sz w:val="18"/>
-                  <w:szCs w:val="18"/>
-                  <w:lang w:val="hr-HR"/>
-                </w:rPr>
-                <w:t>Porezni obveznik</w:t>
-              </w:r>
-              <w:r>
-                <w:rPr>
-                  <w:rFonts w:eastAsia="Times New Roman" w:cstheme="minorHAnsi"/>
-                  <w:sz w:val="18"/>
-                  <w:szCs w:val="18"/>
-                  <w:lang w:val="hr-HR"/>
-                </w:rPr>
-                <w:t xml:space="preserve"> </w:t>
-              </w:r>
-            </w:ins>
+                <w:rFonts w:eastAsia="Times New Roman" w:cstheme="minorHAnsi"/>
+                <w:sz w:val="18"/>
+                <w:szCs w:val="18"/>
+                <w:lang w:val="hr-HR"/>
+              </w:rPr>
+            </w:pPr>
+            <w:r>
+              <w:rPr>
+                <w:rFonts w:eastAsia="Times New Roman" w:cstheme="minorHAnsi"/>
+                <w:sz w:val="18"/>
+                <w:szCs w:val="18"/>
+                <w:lang w:val="hr-HR"/>
+              </w:rPr>
+              <w:t>Porezni obveznik</w:t>
+            </w:r>
+            <w:r>
+              <w:rPr>
+                <w:rFonts w:eastAsia="Times New Roman" w:cstheme="minorHAnsi"/>
+                <w:sz w:val="18"/>
+                <w:szCs w:val="18"/>
+                <w:lang w:val="hr-HR"/>
+              </w:rPr>
+              <w:t xml:space="preserve"> </w:t>
+            </w:r>
           </w:p>
         </w:tc>
       </w:tr>
@@ -13567,7 +12580,6 @@
       <w:pPr>
         <w:jc w:val="both"/>
         <w:rPr>
-          <w:ins w:id="194" w:author="Lidija" w:date="2014-04-25T13:10:00Z"/>
           <w:rFonts w:eastAsia="Times New Roman" w:cstheme="minorHAnsi"/>
           <w:b/>
           <w:sz w:val="20"/>
@@ -13610,30 +12622,16 @@
         <w:lastRenderedPageBreak/>
         <w:t>PP30</w:t>
       </w:r>
-      <w:del w:id="195" w:author="Lidija" w:date="2014-04-25T13:15:00Z">
-        <w:r>
-          <w:rPr>
-            <w:rFonts w:eastAsia="Times New Roman" w:cstheme="minorHAnsi"/>
-            <w:b/>
-            <w:sz w:val="20"/>
-            <w:szCs w:val="20"/>
-            <w:lang w:val="hr-HR"/>
-          </w:rPr>
-          <w:delText>3</w:delText>
-        </w:r>
-      </w:del>
-      <w:ins w:id="196" w:author="Lidija" w:date="2014-04-25T13:15:00Z">
-        <w:r>
-          <w:rPr>
-            <w:rFonts w:eastAsia="Times New Roman" w:cstheme="minorHAnsi"/>
-            <w:b/>
-            <w:sz w:val="20"/>
-            <w:szCs w:val="20"/>
-            <w:lang w:val="hr-HR"/>
-          </w:rPr>
-          <w:t>4</w:t>
-        </w:r>
-      </w:ins>
+      <w:r>
+        <w:rPr>
+          <w:rFonts w:eastAsia="Times New Roman" w:cstheme="minorHAnsi"/>
+          <w:b/>
+          <w:sz w:val="20"/>
+          <w:szCs w:val="20"/>
+          <w:lang w:val="hr-HR"/>
+        </w:rPr>
+        <w:t>4</w:t>
+      </w:r>
       <w:r>
         <w:rPr>
           <w:rFonts w:eastAsia="Times New Roman" w:cstheme="minorHAnsi"/>
@@ -13713,29 +12711,7 @@
                 <w:szCs w:val="20"/>
                 <w:lang w:val="hr-HR"/>
               </w:rPr>
-              <w:t>PP30</w:t>
-            </w:r>
-            <w:del w:id="197" w:author="Lidija" w:date="2014-04-25T13:15:00Z">
-              <w:r>
-                <w:rPr>
-                  <w:rFonts w:eastAsia="Times New Roman" w:cstheme="minorHAnsi"/>
-                  <w:b/>
-                  <w:sz w:val="20"/>
-                  <w:szCs w:val="20"/>
-                  <w:lang w:val="hr-HR"/>
-                </w:rPr>
-                <w:delText>3</w:delText>
-              </w:r>
-            </w:del>
-            <w:r>
-              <w:rPr>
-                <w:rFonts w:eastAsia="Times New Roman" w:cstheme="minorHAnsi"/>
-                <w:b/>
-                <w:sz w:val="20"/>
-                <w:szCs w:val="20"/>
-                <w:lang w:val="hr-HR"/>
-              </w:rPr>
-              <w:t xml:space="preserve"> Kontrola PDV podataka</w:t>
+              <w:t>PP30 Kontrola PDV podataka</w:t>
             </w:r>
           </w:p>
         </w:tc>
@@ -15266,7 +14242,7 @@
           <w:lang w:val="hr-HR"/>
         </w:rPr>
       </w:pPr>
-      <w:bookmarkStart w:id="198" w:name="_Toc383808197"/>
+      <w:bookmarkStart w:id="20" w:name="_Toc383808197"/>
       <w:r>
         <w:rPr>
           <w:rFonts w:eastAsia="Times New Roman" w:cstheme="minorHAnsi"/>
@@ -15277,7 +14253,7 @@
         </w:rPr>
         <w:t>Model procesa</w:t>
       </w:r>
-      <w:bookmarkEnd w:id="198"/>
+      <w:bookmarkEnd w:id="20"/>
     </w:p>
     <w:p>
       <w:pPr>
@@ -15444,8 +14420,8 @@
           <w:lang w:val="hr-HR"/>
         </w:rPr>
       </w:pPr>
-      <w:bookmarkStart w:id="199" w:name="_Toc383808198"/>
-      <w:bookmarkStart w:id="200" w:name="_Toc342473708"/>
+      <w:bookmarkStart w:id="21" w:name="_Toc383808198"/>
+      <w:bookmarkStart w:id="22" w:name="_Toc342473708"/>
       <w:r>
         <w:rPr>
           <w:rFonts w:eastAsia="Times New Roman" w:cstheme="minorHAnsi"/>
@@ -15456,7 +14432,7 @@
         </w:rPr>
         <w:t>Interakcija sa drugim sustavima</w:t>
       </w:r>
-      <w:bookmarkEnd w:id="199"/>
+      <w:bookmarkEnd w:id="21"/>
     </w:p>
     <w:p>
       <w:pPr>
@@ -15468,7 +14444,7 @@
           <w:lang w:val="hr-HR"/>
         </w:rPr>
       </w:pPr>
-      <w:bookmarkStart w:id="201" w:name="_Toc383808199"/>
+      <w:bookmarkStart w:id="23" w:name="_Toc383808199"/>
       <w:r>
         <w:rPr>
           <w:rFonts w:cstheme="minorHAnsi"/>
@@ -15476,7 +14452,7 @@
         </w:rPr>
         <w:t>e-Inspektor sustav će se povezivati sa slijedećim vanjskim sustavima:</w:t>
       </w:r>
-      <w:bookmarkEnd w:id="201"/>
+      <w:bookmarkEnd w:id="23"/>
     </w:p>
     <w:tbl>
       <w:tblPr>
@@ -15650,8 +14626,8 @@
           <w:lang w:val="hr-HR"/>
         </w:rPr>
       </w:pPr>
-      <w:bookmarkStart w:id="202" w:name="_Toc342473709"/>
-      <w:bookmarkStart w:id="203" w:name="_Toc383808200"/>
+      <w:bookmarkStart w:id="24" w:name="_Toc342473709"/>
+      <w:bookmarkStart w:id="25" w:name="_Toc383808200"/>
       <w:r>
         <w:rPr>
           <w:rFonts w:eastAsia="Times New Roman" w:cstheme="minorHAnsi"/>
@@ -15662,8 +14638,8 @@
         </w:rPr>
         <w:t>Ulazi / izlazi</w:t>
       </w:r>
-      <w:bookmarkEnd w:id="202"/>
-      <w:bookmarkEnd w:id="203"/>
+      <w:bookmarkEnd w:id="24"/>
+      <w:bookmarkEnd w:id="25"/>
     </w:p>
     <w:p>
       <w:pPr>
@@ -15821,8 +14797,8 @@
           <w:lang w:val="hr-HR"/>
         </w:rPr>
       </w:pPr>
-      <w:bookmarkStart w:id="204" w:name="_Toc342473710"/>
-      <w:bookmarkStart w:id="205" w:name="_Toc383808201"/>
+      <w:bookmarkStart w:id="26" w:name="_Toc342473710"/>
+      <w:bookmarkStart w:id="27" w:name="_Toc383808201"/>
       <w:r>
         <w:rPr>
           <w:rFonts w:eastAsia="Times New Roman" w:cstheme="minorHAnsi"/>
@@ -15834,8 +14810,8 @@
         <w:lastRenderedPageBreak/>
         <w:t>Korisnici</w:t>
       </w:r>
-      <w:bookmarkEnd w:id="204"/>
-      <w:bookmarkEnd w:id="205"/>
+      <w:bookmarkEnd w:id="26"/>
+      <w:bookmarkEnd w:id="27"/>
     </w:p>
     <w:p>
       <w:pPr>
@@ -15918,8 +14894,8 @@
           <w:lang w:val="hr-HR"/>
         </w:rPr>
       </w:pPr>
-      <w:bookmarkStart w:id="206" w:name="_Toc342473711"/>
-      <w:bookmarkStart w:id="207" w:name="_Toc383808202"/>
+      <w:bookmarkStart w:id="28" w:name="_Toc342473711"/>
+      <w:bookmarkStart w:id="29" w:name="_Toc383808202"/>
       <w:r>
         <w:rPr>
           <w:rFonts w:eastAsia="Times New Roman" w:cstheme="minorHAnsi"/>
@@ -15930,8 +14906,8 @@
         </w:rPr>
         <w:t>Porezna Uprava - korisnici</w:t>
       </w:r>
-      <w:bookmarkEnd w:id="206"/>
-      <w:bookmarkEnd w:id="207"/>
+      <w:bookmarkEnd w:id="28"/>
+      <w:bookmarkEnd w:id="29"/>
     </w:p>
     <w:p>
       <w:pPr>
@@ -16128,28 +15104,7 @@
                 <w:szCs w:val="18"/>
                 <w:lang w:val="hr-HR"/>
               </w:rPr>
-              <w:pPrChange w:id="208" w:author="Lidija" w:date="2014-04-25T13:19:00Z">
-                <w:pPr>
-                  <w:widowControl w:val="0"/>
-                  <w:numPr>
-                    <w:numId w:val="37"/>
-                  </w:numPr>
-                  <w:spacing w:before="60" w:after="60" w:line="240" w:lineRule="atLeast"/>
-                  <w:ind w:left="720" w:hanging="360"/>
-                </w:pPr>
-              </w:pPrChange>
-            </w:pPr>
-            <w:del w:id="209" w:author="Lidija" w:date="2014-04-25T13:18:00Z">
-              <w:r>
-                <w:rPr>
-                  <w:rFonts w:eastAsia="Times New Roman" w:cstheme="minorHAnsi"/>
-                  <w:sz w:val="18"/>
-                  <w:szCs w:val="18"/>
-                  <w:lang w:val="hr-HR"/>
-                </w:rPr>
-                <w:delText>Ažuriranje šifarnika</w:delText>
-              </w:r>
-            </w:del>
+            </w:pPr>
           </w:p>
           <w:p>
             <w:pPr>
@@ -16312,8 +15267,6 @@
               </w:rPr>
               <w:t xml:space="preserve">Pretraživanje i pregled ostalih podataka </w:t>
             </w:r>
-            <w:bookmarkStart w:id="210" w:name="_GoBack"/>
-            <w:bookmarkEnd w:id="210"/>
           </w:p>
         </w:tc>
       </w:tr>
@@ -16348,8 +15301,8 @@
           <w:lang w:val="hr-HR"/>
         </w:rPr>
       </w:pPr>
-      <w:bookmarkStart w:id="211" w:name="_Toc342473712"/>
-      <w:bookmarkStart w:id="212" w:name="_Toc383808203"/>
+      <w:bookmarkStart w:id="30" w:name="_Toc342473712"/>
+      <w:bookmarkStart w:id="31" w:name="_Toc383808203"/>
       <w:r>
         <w:rPr>
           <w:rFonts w:eastAsia="Times New Roman" w:cstheme="minorHAnsi"/>
@@ -16360,8 +15313,8 @@
         </w:rPr>
         <w:t>Vanjski  korisnici</w:t>
       </w:r>
-      <w:bookmarkEnd w:id="211"/>
-      <w:bookmarkEnd w:id="212"/>
+      <w:bookmarkEnd w:id="30"/>
+      <w:bookmarkEnd w:id="31"/>
     </w:p>
     <w:p>
       <w:pPr>
@@ -16655,7 +15608,7 @@
         </w:rPr>
       </w:pPr>
     </w:p>
-    <w:bookmarkEnd w:id="200"/>
+    <w:bookmarkEnd w:id="22"/>
     <w:p>
       <w:pPr>
         <w:widowControl w:val="0"/>
@@ -16775,15 +15728,6 @@
             </w:rPr>
             <w:t xml:space="preserve"> 2.0</w:t>
           </w:r>
-          <w:del w:id="213" w:author="Lidija" w:date="2014-04-25T13:03:00Z">
-            <w:r>
-              <w:rPr>
-                <w:rFonts w:ascii="Calibri" w:eastAsia="Times New Roman" w:hAnsi="Calibri" w:cs="Calibri"/>
-                <w:color w:val="000000"/>
-              </w:rPr>
-              <w:delText>1</w:delText>
-            </w:r>
-          </w:del>
         </w:p>
       </w:tc>
       <w:tc>
@@ -17055,17 +15999,6 @@
             </w:rPr>
             <w:t>02</w:t>
           </w:r>
-          <w:del w:id="214" w:author="Lidija" w:date="2014-04-25T13:03:00Z">
-            <w:r>
-              <w:rPr>
-                <w:rFonts w:ascii="Calibri" w:eastAsia="Times New Roman" w:hAnsi="Calibri" w:cs="Calibri"/>
-                <w:color w:val="000000"/>
-                <w:sz w:val="20"/>
-                <w:szCs w:val="20"/>
-              </w:rPr>
-              <w:delText>02</w:delText>
-            </w:r>
-          </w:del>
           <w:r>
             <w:rPr>
               <w:rFonts w:ascii="Calibri" w:eastAsia="Times New Roman" w:hAnsi="Calibri" w:cs="Calibri"/>
@@ -17168,7 +16101,7 @@
       <mc:AlternateContent>
         <mc:Choice Requires="wps">
           <w:drawing>
-            <wp:anchor distT="0" distB="0" distL="114300" distR="114300" simplePos="0" relativeHeight="251659264" behindDoc="0" locked="0" layoutInCell="1" allowOverlap="1" wp14:anchorId="6602F135" wp14:editId="19EC5B9E">
+            <wp:anchor distT="0" distB="0" distL="114300" distR="114300" simplePos="0" relativeHeight="251659264" behindDoc="0" locked="0" layoutInCell="1" allowOverlap="1" wp14:anchorId="7B8B155D" wp14:editId="21BF7F9B">
               <wp:simplePos x="0" y="0"/>
               <wp:positionH relativeFrom="column">
                 <wp:posOffset>-313200</wp:posOffset>
@@ -23142,7 +22075,7 @@
 </file>
 
 <file path=customXml/itemProps1.xml><?xml version="1.0" encoding="utf-8"?>
-<ds:datastoreItem xmlns:ds="http://schemas.openxmlformats.org/officeDocument/2006/customXml" ds:itemID="{3B90D531-C5DE-455D-BB52-AEDE02231248}">
+<ds:datastoreItem xmlns:ds="http://schemas.openxmlformats.org/officeDocument/2006/customXml" ds:itemID="{C16505DC-1831-48F4-981D-9DC09B14CC13}">
   <ds:schemaRefs>
     <ds:schemaRef ds:uri="http://schemas.openxmlformats.org/officeDocument/2006/bibliography"/>
   </ds:schemaRefs>

</xml_diff>